<commit_message>
Updated Report and Read me
</commit_message>
<xml_diff>
--- a/Report/Report.docx
+++ b/Report/Report.docx
@@ -1609,7 +1609,19 @@
         <w:rPr>
           <w:rFonts w:ascii="Times New Roman" w:hAnsi="Times New Roman" w:cs="Times New Roman"/>
         </w:rPr>
-        <w:t>Used Q table trained with 1000 games of self-play</w:t>
+        <w:t>Used Q table trained with 10</w:t>
+      </w:r>
+      <w:r>
+        <w:rPr>
+          <w:rFonts w:ascii="Times New Roman" w:hAnsi="Times New Roman" w:cs="Times New Roman"/>
+        </w:rPr>
+        <w:t>0</w:t>
+      </w:r>
+      <w:r>
+        <w:rPr>
+          <w:rFonts w:ascii="Times New Roman" w:hAnsi="Times New Roman" w:cs="Times New Roman"/>
+        </w:rPr>
+        <w:t>00 games of self-play</w:t>
       </w:r>
     </w:p>
     <w:p>
@@ -3872,7 +3884,19 @@
         <w:rPr>
           <w:rFonts w:ascii="Times New Roman" w:hAnsi="Times New Roman" w:cs="Times New Roman"/>
         </w:rPr>
-        <w:t>Used Q table trained with 1000 games of self-play</w:t>
+        <w:t>Used Q table trained with 10</w:t>
+      </w:r>
+      <w:r>
+        <w:rPr>
+          <w:rFonts w:ascii="Times New Roman" w:hAnsi="Times New Roman" w:cs="Times New Roman"/>
+        </w:rPr>
+        <w:t>0</w:t>
+      </w:r>
+      <w:r>
+        <w:rPr>
+          <w:rFonts w:ascii="Times New Roman" w:hAnsi="Times New Roman" w:cs="Times New Roman"/>
+        </w:rPr>
+        <w:t>00 games of self-play</w:t>
       </w:r>
     </w:p>
     <w:p>
@@ -4878,7 +4902,7 @@
           <w:sz w:val="24"/>
           <w:u w:val="single"/>
         </w:rPr>
-        <w:t>Q Table Implementation on 2x2 grid</w:t>
+        <w:t>Functional Approximation</w:t>
       </w:r>
       <w:r>
         <w:rPr>
@@ -4887,6 +4911,15 @@
           <w:sz w:val="24"/>
           <w:u w:val="single"/>
         </w:rPr>
+        <w:t xml:space="preserve"> Implementation on 2x2 grid</w:t>
+      </w:r>
+      <w:r>
+        <w:rPr>
+          <w:rFonts w:ascii="Times New Roman" w:hAnsi="Times New Roman" w:cs="Times New Roman"/>
+          <w:b/>
+          <w:sz w:val="24"/>
+          <w:u w:val="single"/>
+        </w:rPr>
         <w:t>:</w:t>
       </w:r>
     </w:p>
@@ -4900,10 +4933,101 @@
         <w:rPr>
           <w:rFonts w:ascii="Times New Roman" w:hAnsi="Times New Roman" w:cs="Times New Roman"/>
         </w:rPr>
-        <w:t>Hidden Layers : 150 x 150 x 150 x 150</w:t>
-      </w:r>
-      <w:bookmarkStart w:id="0" w:name="_GoBack"/>
-      <w:bookmarkEnd w:id="0"/>
+        <w:t xml:space="preserve">Hidden </w:t>
+      </w:r>
+      <w:r>
+        <w:rPr>
+          <w:rFonts w:ascii="Times New Roman" w:hAnsi="Times New Roman" w:cs="Times New Roman"/>
+        </w:rPr>
+        <w:t>Layers:</w:t>
+      </w:r>
+      <w:r>
+        <w:rPr>
+          <w:rFonts w:ascii="Times New Roman" w:hAnsi="Times New Roman" w:cs="Times New Roman"/>
+        </w:rPr>
+        <w:t xml:space="preserve"> 150 x 150 x 150 x 150</w:t>
+      </w:r>
+    </w:p>
+    <w:p>
+      <w:pPr>
+        <w:rPr>
+          <w:rFonts w:ascii="Times New Roman" w:hAnsi="Times New Roman" w:cs="Times New Roman"/>
+          <w:b/>
+        </w:rPr>
+      </w:pPr>
+      <w:r>
+        <w:rPr>
+          <w:rFonts w:ascii="Times New Roman" w:hAnsi="Times New Roman" w:cs="Times New Roman"/>
+          <w:b/>
+        </w:rPr>
+        <w:t>Reward Strategy:</w:t>
+      </w:r>
+    </w:p>
+    <w:p>
+      <w:pPr>
+        <w:rPr>
+          <w:rFonts w:ascii="Times New Roman" w:hAnsi="Times New Roman" w:cs="Times New Roman"/>
+        </w:rPr>
+      </w:pPr>
+      <w:r>
+        <w:rPr>
+          <w:rFonts w:ascii="Times New Roman" w:hAnsi="Times New Roman" w:cs="Times New Roman"/>
+        </w:rPr>
+        <w:t>Completed Box = +1</w:t>
+      </w:r>
+    </w:p>
+    <w:p>
+      <w:pPr>
+        <w:rPr>
+          <w:rFonts w:ascii="Times New Roman" w:hAnsi="Times New Roman" w:cs="Times New Roman"/>
+        </w:rPr>
+      </w:pPr>
+      <w:r>
+        <w:rPr>
+          <w:rFonts w:ascii="Times New Roman" w:hAnsi="Times New Roman" w:cs="Times New Roman"/>
+        </w:rPr>
+        <w:t>Win = +5</w:t>
+      </w:r>
+    </w:p>
+    <w:p>
+      <w:pPr>
+        <w:rPr>
+          <w:rFonts w:ascii="Times New Roman" w:hAnsi="Times New Roman" w:cs="Times New Roman"/>
+        </w:rPr>
+      </w:pPr>
+      <w:r>
+        <w:rPr>
+          <w:rFonts w:ascii="Times New Roman" w:hAnsi="Times New Roman" w:cs="Times New Roman"/>
+        </w:rPr>
+        <w:t>Invalid Action = -1</w:t>
+      </w:r>
+    </w:p>
+    <w:p>
+      <w:pPr>
+        <w:rPr>
+          <w:rFonts w:ascii="Times New Roman" w:hAnsi="Times New Roman" w:cs="Times New Roman"/>
+        </w:rPr>
+      </w:pPr>
+      <w:r>
+        <w:rPr>
+          <w:rFonts w:ascii="Times New Roman" w:hAnsi="Times New Roman" w:cs="Times New Roman"/>
+        </w:rPr>
+        <w:t xml:space="preserve">Reward for invalid action is needed since the neural net </w:t>
+      </w:r>
+      <w:proofErr w:type="gramStart"/>
+      <w:r>
+        <w:rPr>
+          <w:rFonts w:ascii="Times New Roman" w:hAnsi="Times New Roman" w:cs="Times New Roman"/>
+        </w:rPr>
+        <w:t>has to</w:t>
+      </w:r>
+      <w:proofErr w:type="gramEnd"/>
+      <w:r>
+        <w:rPr>
+          <w:rFonts w:ascii="Times New Roman" w:hAnsi="Times New Roman" w:cs="Times New Roman"/>
+        </w:rPr>
+        <w:t xml:space="preserve"> learn that invalid actions are not possible. Initially negative reward was not given, and the neural net did not provide promising results.</w:t>
+      </w:r>
     </w:p>
     <w:p>
       <w:pPr>
@@ -4916,11 +5040,12 @@
           <w:rFonts w:ascii="Times New Roman" w:hAnsi="Times New Roman" w:cs="Times New Roman"/>
           <w:noProof/>
         </w:rPr>
+        <w:lastRenderedPageBreak/>
         <w:drawing>
-          <wp:inline distT="0" distB="0" distL="0" distR="0" wp14:anchorId="31AF468B" wp14:editId="2C32204F">
+          <wp:inline distT="0" distB="0" distL="0" distR="0" wp14:anchorId="773AFBC5" wp14:editId="2CD99A78">
             <wp:extent cx="3193057" cy="3414056"/>
             <wp:effectExtent l="0" t="0" r="7620" b="0"/>
-            <wp:docPr id="13" name="Picture 13" descr="DotAndBox"/>
+            <wp:docPr id="21" name="Picture 21" descr="DotAndBox"/>
             <wp:cNvGraphicFramePr>
               <a:graphicFrameLocks xmlns:a="http://schemas.openxmlformats.org/drawingml/2006/main" noChangeAspect="1"/>
             </wp:cNvGraphicFramePr>
@@ -4969,7 +5094,19 @@
         <w:rPr>
           <w:rFonts w:ascii="Times New Roman" w:hAnsi="Times New Roman" w:cs="Times New Roman"/>
         </w:rPr>
-        <w:t>Green – Q Agent</w:t>
+        <w:t xml:space="preserve">Green – </w:t>
+      </w:r>
+      <w:r>
+        <w:rPr>
+          <w:rFonts w:ascii="Times New Roman" w:hAnsi="Times New Roman" w:cs="Times New Roman"/>
+        </w:rPr>
+        <w:t>Functional Approximation</w:t>
+      </w:r>
+      <w:r>
+        <w:rPr>
+          <w:rFonts w:ascii="Times New Roman" w:hAnsi="Times New Roman" w:cs="Times New Roman"/>
+        </w:rPr>
+        <w:t xml:space="preserve"> Agent</w:t>
       </w:r>
     </w:p>
     <w:p>
@@ -5004,15 +5141,49 @@
           <w:rFonts w:ascii="Times New Roman" w:hAnsi="Times New Roman" w:cs="Times New Roman"/>
           <w:b/>
         </w:rPr>
-        <w:lastRenderedPageBreak/>
-        <w:t>For 100 Games self-</w:t>
-      </w:r>
-      <w:r>
-        <w:rPr>
-          <w:rFonts w:ascii="Times New Roman" w:hAnsi="Times New Roman" w:cs="Times New Roman"/>
-          <w:b/>
-        </w:rPr>
-        <w:t>play learning phase</w:t>
+        <w:t>Results with random agent</w:t>
+      </w:r>
+      <w:r>
+        <w:rPr>
+          <w:rFonts w:ascii="Times New Roman" w:hAnsi="Times New Roman" w:cs="Times New Roman"/>
+          <w:b/>
+        </w:rPr>
+        <w:t xml:space="preserve"> </w:t>
+      </w:r>
+      <w:r>
+        <w:rPr>
+          <w:rFonts w:ascii="Times New Roman" w:hAnsi="Times New Roman" w:cs="Times New Roman"/>
+          <w:b/>
+        </w:rPr>
+        <w:t xml:space="preserve">after </w:t>
+      </w:r>
+      <w:r>
+        <w:rPr>
+          <w:rFonts w:ascii="Times New Roman" w:hAnsi="Times New Roman" w:cs="Times New Roman"/>
+          <w:b/>
+        </w:rPr>
+        <w:t xml:space="preserve">100 </w:t>
+      </w:r>
+      <w:r>
+        <w:rPr>
+          <w:rFonts w:ascii="Times New Roman" w:hAnsi="Times New Roman" w:cs="Times New Roman"/>
+          <w:b/>
+        </w:rPr>
+        <w:t>g</w:t>
+      </w:r>
+      <w:r>
+        <w:rPr>
+          <w:rFonts w:ascii="Times New Roman" w:hAnsi="Times New Roman" w:cs="Times New Roman"/>
+          <w:b/>
+        </w:rPr>
+        <w:t xml:space="preserve">ames </w:t>
+      </w:r>
+      <w:r>
+        <w:rPr>
+          <w:rFonts w:ascii="Times New Roman" w:hAnsi="Times New Roman" w:cs="Times New Roman"/>
+          <w:b/>
+        </w:rPr>
+        <w:t>training</w:t>
       </w:r>
       <w:r>
         <w:rPr>
@@ -5032,285 +5203,231 @@
         <w:rPr>
           <w:rFonts w:ascii="Times New Roman" w:hAnsi="Times New Roman" w:cs="Times New Roman"/>
         </w:rPr>
-        <w:t>Agent1 – Q Learning Agent</w:t>
-      </w:r>
-    </w:p>
-    <w:p>
-      <w:pPr>
-        <w:rPr>
-          <w:rFonts w:ascii="Times New Roman" w:hAnsi="Times New Roman" w:cs="Times New Roman"/>
-        </w:rPr>
-      </w:pPr>
-      <w:r>
-        <w:rPr>
-          <w:rFonts w:ascii="Times New Roman" w:hAnsi="Times New Roman" w:cs="Times New Roman"/>
-        </w:rPr>
-        <w:t>Agent2 – Q Learning Agent</w:t>
-      </w:r>
-    </w:p>
-    <w:p>
-      <w:pPr>
-        <w:rPr>
-          <w:rFonts w:ascii="Times New Roman" w:hAnsi="Times New Roman" w:cs="Times New Roman"/>
-        </w:rPr>
-      </w:pPr>
-      <w:r>
-        <w:rPr>
-          <w:rFonts w:ascii="Times New Roman" w:hAnsi="Times New Roman" w:cs="Times New Roman"/>
-        </w:rPr>
-        <w:t>Both agents update same Q table</w:t>
-      </w:r>
-    </w:p>
-    <w:p>
-      <w:pPr>
-        <w:rPr>
-          <w:rFonts w:ascii="Times New Roman" w:hAnsi="Times New Roman" w:cs="Times New Roman"/>
-        </w:rPr>
-      </w:pPr>
-      <w:r>
-        <w:rPr>
-          <w:rFonts w:ascii="Times New Roman" w:hAnsi="Times New Roman" w:cs="Times New Roman"/>
-        </w:rPr>
-        <w:t>Agent1 wins- 46</w:t>
-      </w:r>
-    </w:p>
-    <w:p>
-      <w:pPr>
-        <w:rPr>
-          <w:rFonts w:ascii="Times New Roman" w:hAnsi="Times New Roman" w:cs="Times New Roman"/>
-        </w:rPr>
-      </w:pPr>
-      <w:r>
-        <w:rPr>
-          <w:rFonts w:ascii="Times New Roman" w:hAnsi="Times New Roman" w:cs="Times New Roman"/>
-        </w:rPr>
-        <w:t>Agent1 wins- 39</w:t>
-      </w:r>
-    </w:p>
-    <w:p>
-      <w:pPr>
-        <w:rPr>
-          <w:rFonts w:ascii="Times New Roman" w:hAnsi="Times New Roman" w:cs="Times New Roman"/>
-        </w:rPr>
-      </w:pPr>
-      <w:r>
-        <w:rPr>
-          <w:rFonts w:ascii="Times New Roman" w:hAnsi="Times New Roman" w:cs="Times New Roman"/>
-        </w:rPr>
-        <w:t>Number of Draw Games- 15</w:t>
-      </w:r>
-    </w:p>
-    <w:p>
-      <w:pPr>
-        <w:rPr>
-          <w:rFonts w:ascii="Times New Roman" w:hAnsi="Times New Roman" w:cs="Times New Roman"/>
-        </w:rPr>
-      </w:pPr>
-      <w:r>
-        <w:rPr>
-          <w:rFonts w:ascii="Times New Roman" w:hAnsi="Times New Roman" w:cs="Times New Roman"/>
-        </w:rPr>
-        <w:t>Time consumed- 1 Second</w:t>
-      </w:r>
-    </w:p>
-    <w:p>
-      <w:pPr>
-        <w:rPr>
-          <w:rFonts w:ascii="Times New Roman" w:hAnsi="Times New Roman" w:cs="Times New Roman"/>
-          <w:b/>
-        </w:rPr>
-      </w:pPr>
-      <w:r>
-        <w:rPr>
-          <w:rFonts w:ascii="Times New Roman" w:hAnsi="Times New Roman" w:cs="Times New Roman"/>
-          <w:b/>
-        </w:rPr>
-        <w:t>Results with random agent</w:t>
-      </w:r>
-      <w:r>
-        <w:rPr>
-          <w:rFonts w:ascii="Times New Roman" w:hAnsi="Times New Roman" w:cs="Times New Roman"/>
-          <w:b/>
+        <w:t>Agent1 – Random Agent</w:t>
+      </w:r>
+    </w:p>
+    <w:p>
+      <w:pPr>
+        <w:rPr>
+          <w:rFonts w:ascii="Times New Roman" w:hAnsi="Times New Roman" w:cs="Times New Roman"/>
+        </w:rPr>
+      </w:pPr>
+      <w:r>
+        <w:rPr>
+          <w:rFonts w:ascii="Times New Roman" w:hAnsi="Times New Roman" w:cs="Times New Roman"/>
+        </w:rPr>
+        <w:t xml:space="preserve">Agent2 – </w:t>
+      </w:r>
+      <w:r>
+        <w:rPr>
+          <w:rFonts w:ascii="Times New Roman" w:hAnsi="Times New Roman" w:cs="Times New Roman"/>
+        </w:rPr>
+        <w:t>Functional</w:t>
+      </w:r>
+      <w:r>
+        <w:rPr>
+          <w:rFonts w:ascii="Times New Roman" w:hAnsi="Times New Roman" w:cs="Times New Roman"/>
+        </w:rPr>
+        <w:t xml:space="preserve"> Agent</w:t>
+      </w:r>
+    </w:p>
+    <w:p>
+      <w:pPr>
+        <w:rPr>
+          <w:rFonts w:ascii="Times New Roman" w:hAnsi="Times New Roman" w:cs="Times New Roman"/>
+        </w:rPr>
+      </w:pPr>
+      <w:r>
+        <w:rPr>
+          <w:rFonts w:ascii="Times New Roman" w:hAnsi="Times New Roman" w:cs="Times New Roman"/>
+        </w:rPr>
+        <w:t xml:space="preserve">Used </w:t>
+      </w:r>
+      <w:r>
+        <w:rPr>
+          <w:rFonts w:ascii="Times New Roman" w:hAnsi="Times New Roman" w:cs="Times New Roman"/>
+        </w:rPr>
+        <w:t xml:space="preserve">trained neural net with </w:t>
+      </w:r>
+      <w:r>
+        <w:rPr>
+          <w:rFonts w:ascii="Times New Roman" w:hAnsi="Times New Roman" w:cs="Times New Roman"/>
+        </w:rPr>
+        <w:t>100 games of self-play</w:t>
+      </w:r>
+    </w:p>
+    <w:p>
+      <w:pPr>
+        <w:rPr>
+          <w:rFonts w:ascii="Times New Roman" w:hAnsi="Times New Roman" w:cs="Times New Roman"/>
+        </w:rPr>
+      </w:pPr>
+      <w:r>
+        <w:rPr>
+          <w:rFonts w:ascii="Times New Roman" w:hAnsi="Times New Roman" w:cs="Times New Roman"/>
+        </w:rPr>
+        <w:t xml:space="preserve">Random Agent wins- </w:t>
+      </w:r>
+      <w:r>
+        <w:rPr>
+          <w:rFonts w:ascii="Times New Roman" w:hAnsi="Times New Roman" w:cs="Times New Roman"/>
+        </w:rPr>
+        <w:t>54</w:t>
+      </w:r>
+    </w:p>
+    <w:p>
+      <w:pPr>
+        <w:rPr>
+          <w:rFonts w:ascii="Times New Roman" w:hAnsi="Times New Roman" w:cs="Times New Roman"/>
+        </w:rPr>
+      </w:pPr>
+      <w:r>
+        <w:rPr>
+          <w:rFonts w:ascii="Times New Roman" w:hAnsi="Times New Roman" w:cs="Times New Roman"/>
+        </w:rPr>
+        <w:t>Functional Agent</w:t>
+      </w:r>
+      <w:r>
+        <w:rPr>
+          <w:rFonts w:ascii="Times New Roman" w:hAnsi="Times New Roman" w:cs="Times New Roman"/>
+        </w:rPr>
+        <w:t xml:space="preserve"> wins- </w:t>
+      </w:r>
+      <w:r>
+        <w:rPr>
+          <w:rFonts w:ascii="Times New Roman" w:hAnsi="Times New Roman" w:cs="Times New Roman"/>
+        </w:rPr>
+        <w:t>31</w:t>
+      </w:r>
+    </w:p>
+    <w:p>
+      <w:pPr>
+        <w:rPr>
+          <w:rFonts w:ascii="Times New Roman" w:hAnsi="Times New Roman" w:cs="Times New Roman"/>
+        </w:rPr>
+      </w:pPr>
+      <w:r>
+        <w:rPr>
+          <w:rFonts w:ascii="Times New Roman" w:hAnsi="Times New Roman" w:cs="Times New Roman"/>
+        </w:rPr>
+        <w:t xml:space="preserve">Number of Draw Games- </w:t>
+      </w:r>
+      <w:r>
+        <w:rPr>
+          <w:rFonts w:ascii="Times New Roman" w:hAnsi="Times New Roman" w:cs="Times New Roman"/>
+        </w:rPr>
+        <w:t>15</w:t>
+      </w:r>
+    </w:p>
+    <w:p>
+      <w:pPr>
+        <w:rPr>
+          <w:rFonts w:ascii="Times New Roman" w:hAnsi="Times New Roman" w:cs="Times New Roman"/>
+        </w:rPr>
+      </w:pPr>
+      <w:r>
+        <w:rPr>
+          <w:rFonts w:ascii="Times New Roman" w:hAnsi="Times New Roman" w:cs="Times New Roman"/>
+        </w:rPr>
+        <w:t xml:space="preserve">Average Score of </w:t>
+      </w:r>
+      <w:r>
+        <w:rPr>
+          <w:rFonts w:ascii="Times New Roman" w:hAnsi="Times New Roman" w:cs="Times New Roman"/>
+        </w:rPr>
+        <w:t>Functional Agent</w:t>
+      </w:r>
+      <w:r>
+        <w:rPr>
+          <w:rFonts w:ascii="Times New Roman" w:hAnsi="Times New Roman" w:cs="Times New Roman"/>
         </w:rPr>
         <w:t xml:space="preserve"> </w:t>
       </w:r>
       <w:r>
         <w:rPr>
           <w:rFonts w:ascii="Times New Roman" w:hAnsi="Times New Roman" w:cs="Times New Roman"/>
-          <w:b/>
-        </w:rPr>
-        <w:t xml:space="preserve">after </w:t>
-      </w:r>
-      <w:r>
-        <w:rPr>
-          <w:rFonts w:ascii="Times New Roman" w:hAnsi="Times New Roman" w:cs="Times New Roman"/>
-          <w:b/>
-        </w:rPr>
-        <w:t xml:space="preserve">100 </w:t>
-      </w:r>
-      <w:r>
-        <w:rPr>
-          <w:rFonts w:ascii="Times New Roman" w:hAnsi="Times New Roman" w:cs="Times New Roman"/>
-          <w:b/>
-        </w:rPr>
-        <w:t>g</w:t>
-      </w:r>
-      <w:r>
-        <w:rPr>
-          <w:rFonts w:ascii="Times New Roman" w:hAnsi="Times New Roman" w:cs="Times New Roman"/>
-          <w:b/>
-        </w:rPr>
-        <w:t xml:space="preserve">ames </w:t>
-      </w:r>
-      <w:r>
-        <w:rPr>
-          <w:rFonts w:ascii="Times New Roman" w:hAnsi="Times New Roman" w:cs="Times New Roman"/>
-          <w:b/>
-        </w:rPr>
-        <w:t>training</w:t>
-      </w:r>
-      <w:r>
-        <w:rPr>
-          <w:rFonts w:ascii="Times New Roman" w:hAnsi="Times New Roman" w:cs="Times New Roman"/>
-          <w:b/>
-        </w:rPr>
-        <w:t>:</w:t>
-      </w:r>
-    </w:p>
-    <w:p>
-      <w:pPr>
-        <w:rPr>
-          <w:rFonts w:ascii="Times New Roman" w:hAnsi="Times New Roman" w:cs="Times New Roman"/>
-        </w:rPr>
-      </w:pPr>
-      <w:r>
-        <w:rPr>
-          <w:rFonts w:ascii="Times New Roman" w:hAnsi="Times New Roman" w:cs="Times New Roman"/>
-        </w:rPr>
-        <w:t>Agent1 – Random Agent</w:t>
-      </w:r>
-    </w:p>
-    <w:p>
-      <w:pPr>
-        <w:rPr>
-          <w:rFonts w:ascii="Times New Roman" w:hAnsi="Times New Roman" w:cs="Times New Roman"/>
-        </w:rPr>
-      </w:pPr>
-      <w:r>
-        <w:rPr>
-          <w:rFonts w:ascii="Times New Roman" w:hAnsi="Times New Roman" w:cs="Times New Roman"/>
-        </w:rPr>
-        <w:t>Agent2 – Q Learning Agent</w:t>
-      </w:r>
-    </w:p>
-    <w:p>
-      <w:pPr>
-        <w:rPr>
-          <w:rFonts w:ascii="Times New Roman" w:hAnsi="Times New Roman" w:cs="Times New Roman"/>
-        </w:rPr>
-      </w:pPr>
-      <w:r>
-        <w:rPr>
-          <w:rFonts w:ascii="Times New Roman" w:hAnsi="Times New Roman" w:cs="Times New Roman"/>
-        </w:rPr>
-        <w:t>Used Q table trained with 100 games of self-play</w:t>
-      </w:r>
-    </w:p>
-    <w:p>
-      <w:pPr>
-        <w:rPr>
-          <w:rFonts w:ascii="Times New Roman" w:hAnsi="Times New Roman" w:cs="Times New Roman"/>
-        </w:rPr>
-      </w:pPr>
-      <w:r>
-        <w:rPr>
-          <w:rFonts w:ascii="Times New Roman" w:hAnsi="Times New Roman" w:cs="Times New Roman"/>
-        </w:rPr>
-        <w:t>Random Agent wins- 6</w:t>
-      </w:r>
-    </w:p>
-    <w:p>
-      <w:pPr>
-        <w:rPr>
-          <w:rFonts w:ascii="Times New Roman" w:hAnsi="Times New Roman" w:cs="Times New Roman"/>
-        </w:rPr>
-      </w:pPr>
-      <w:r>
-        <w:rPr>
-          <w:rFonts w:ascii="Times New Roman" w:hAnsi="Times New Roman" w:cs="Times New Roman"/>
-        </w:rPr>
-        <w:t>Q learning agent wins- 79</w:t>
-      </w:r>
-    </w:p>
-    <w:p>
-      <w:pPr>
-        <w:rPr>
-          <w:rFonts w:ascii="Times New Roman" w:hAnsi="Times New Roman" w:cs="Times New Roman"/>
-        </w:rPr>
-      </w:pPr>
-      <w:r>
-        <w:rPr>
-          <w:rFonts w:ascii="Times New Roman" w:hAnsi="Times New Roman" w:cs="Times New Roman"/>
-        </w:rPr>
-        <w:t>Number of Draw Games- 15</w:t>
-      </w:r>
-    </w:p>
-    <w:p>
-      <w:pPr>
-        <w:rPr>
-          <w:rFonts w:ascii="Times New Roman" w:hAnsi="Times New Roman" w:cs="Times New Roman"/>
-        </w:rPr>
-      </w:pPr>
-      <w:r>
-        <w:rPr>
-          <w:rFonts w:ascii="Times New Roman" w:hAnsi="Times New Roman" w:cs="Times New Roman"/>
-        </w:rPr>
-        <w:t>Average Score of Q Learning agent – 3.16</w:t>
-      </w:r>
-    </w:p>
-    <w:p>
-      <w:pPr>
-        <w:rPr>
-          <w:rFonts w:ascii="Times New Roman" w:hAnsi="Times New Roman" w:cs="Times New Roman"/>
-        </w:rPr>
-      </w:pPr>
-      <w:r>
-        <w:rPr>
-          <w:rFonts w:ascii="Times New Roman" w:hAnsi="Times New Roman" w:cs="Times New Roman"/>
-        </w:rPr>
-        <w:t>Average Score of Random agent – 0.84</w:t>
-      </w:r>
-    </w:p>
-    <w:p>
-      <w:pPr>
-        <w:rPr>
-          <w:rFonts w:ascii="Times New Roman" w:hAnsi="Times New Roman" w:cs="Times New Roman"/>
-        </w:rPr>
-      </w:pPr>
-      <w:r>
-        <w:rPr>
-          <w:rFonts w:ascii="Times New Roman" w:hAnsi="Times New Roman" w:cs="Times New Roman"/>
-        </w:rPr>
-        <w:t>Time consumed- 5 Seconds</w:t>
-      </w:r>
-    </w:p>
-    <w:p>
-      <w:pPr>
-        <w:rPr>
-          <w:rFonts w:ascii="Times New Roman" w:hAnsi="Times New Roman" w:cs="Times New Roman"/>
-        </w:rPr>
-      </w:pPr>
-      <w:r>
-        <w:rPr>
-          <w:rFonts w:ascii="Times New Roman" w:hAnsi="Times New Roman" w:cs="Times New Roman"/>
+        </w:rPr>
+        <w:t xml:space="preserve">– </w:t>
+      </w:r>
+      <w:r>
+        <w:rPr>
+          <w:rFonts w:ascii="Times New Roman" w:hAnsi="Times New Roman" w:cs="Times New Roman"/>
+        </w:rPr>
+        <w:t>1.62</w:t>
+      </w:r>
+    </w:p>
+    <w:p>
+      <w:pPr>
+        <w:rPr>
+          <w:rFonts w:ascii="Times New Roman" w:hAnsi="Times New Roman" w:cs="Times New Roman"/>
+        </w:rPr>
+      </w:pPr>
+      <w:r>
+        <w:rPr>
+          <w:rFonts w:ascii="Times New Roman" w:hAnsi="Times New Roman" w:cs="Times New Roman"/>
+        </w:rPr>
+        <w:t xml:space="preserve">Average Score of Random </w:t>
+      </w:r>
+      <w:r>
+        <w:rPr>
+          <w:rFonts w:ascii="Times New Roman" w:hAnsi="Times New Roman" w:cs="Times New Roman"/>
+        </w:rPr>
+        <w:t>A</w:t>
+      </w:r>
+      <w:r>
+        <w:rPr>
+          <w:rFonts w:ascii="Times New Roman" w:hAnsi="Times New Roman" w:cs="Times New Roman"/>
+        </w:rPr>
+        <w:t xml:space="preserve">gent – </w:t>
+      </w:r>
+      <w:r>
+        <w:rPr>
+          <w:rFonts w:ascii="Times New Roman" w:hAnsi="Times New Roman" w:cs="Times New Roman"/>
+        </w:rPr>
+        <w:t>2.38</w:t>
+      </w:r>
+    </w:p>
+    <w:p>
+      <w:pPr>
+        <w:rPr>
+          <w:rFonts w:ascii="Times New Roman" w:hAnsi="Times New Roman" w:cs="Times New Roman"/>
+        </w:rPr>
+      </w:pPr>
+      <w:r>
+        <w:rPr>
+          <w:rFonts w:ascii="Times New Roman" w:hAnsi="Times New Roman" w:cs="Times New Roman"/>
+        </w:rPr>
+        <w:t xml:space="preserve">Time consumed- </w:t>
+      </w:r>
+      <w:r>
+        <w:rPr>
+          <w:rFonts w:ascii="Times New Roman" w:hAnsi="Times New Roman" w:cs="Times New Roman"/>
+        </w:rPr>
+        <w:t>50</w:t>
+      </w:r>
+      <w:r>
+        <w:rPr>
+          <w:rFonts w:ascii="Times New Roman" w:hAnsi="Times New Roman" w:cs="Times New Roman"/>
+        </w:rPr>
+        <w:t xml:space="preserve"> Seconds</w:t>
+      </w:r>
+    </w:p>
+    <w:p>
+      <w:pPr>
+        <w:rPr>
+          <w:rFonts w:ascii="Times New Roman" w:hAnsi="Times New Roman" w:cs="Times New Roman"/>
+        </w:rPr>
+      </w:pPr>
+      <w:r>
+        <w:rPr>
           <w:noProof/>
         </w:rPr>
         <w:lastRenderedPageBreak/>
         <w:drawing>
-          <wp:inline distT="0" distB="0" distL="0" distR="0" wp14:anchorId="1A0E3A10" wp14:editId="2ED6369B">
-            <wp:extent cx="5852172" cy="4352553"/>
+          <wp:inline distT="0" distB="0" distL="0" distR="0" wp14:anchorId="1D6E1177" wp14:editId="0F139F1D">
+            <wp:extent cx="5852160" cy="4351020"/>
             <wp:effectExtent l="0" t="0" r="0" b="0"/>
-            <wp:docPr id="14" name="Picture 14" descr="A close up of a logo&#10;&#10;Description automatically generated"/>
+            <wp:docPr id="22" name="Picture 22"/>
             <wp:cNvGraphicFramePr>
               <a:graphicFrameLocks xmlns:a="http://schemas.openxmlformats.org/drawingml/2006/main" noChangeAspect="1"/>
             </wp:cNvGraphicFramePr>
@@ -5318,29 +5435,36 @@
               <a:graphicData uri="http://schemas.openxmlformats.org/drawingml/2006/picture">
                 <pic:pic xmlns:pic="http://schemas.openxmlformats.org/drawingml/2006/picture">
                   <pic:nvPicPr>
-                    <pic:cNvPr id="2" name="2x2 1000.png"/>
-                    <pic:cNvPicPr/>
+                    <pic:cNvPr id="0" name="Picture 1"/>
+                    <pic:cNvPicPr>
+                      <a:picLocks noChangeAspect="1" noChangeArrowheads="1"/>
+                    </pic:cNvPicPr>
                   </pic:nvPicPr>
                   <pic:blipFill>
-                    <a:blip r:embed="rId6">
+                    <a:blip r:embed="rId12">
                       <a:extLst>
                         <a:ext uri="{28A0092B-C50C-407E-A947-70E740481C1C}">
                           <a14:useLocalDpi xmlns:a14="http://schemas.microsoft.com/office/drawing/2010/main" val="0"/>
                         </a:ext>
                       </a:extLst>
                     </a:blip>
+                    <a:srcRect/>
                     <a:stretch>
                       <a:fillRect/>
                     </a:stretch>
                   </pic:blipFill>
-                  <pic:spPr>
+                  <pic:spPr bwMode="auto">
                     <a:xfrm>
                       <a:off x="0" y="0"/>
-                      <a:ext cx="5852172" cy="4352553"/>
+                      <a:ext cx="5852160" cy="4351020"/>
                     </a:xfrm>
                     <a:prstGeom prst="rect">
                       <a:avLst/>
                     </a:prstGeom>
+                    <a:noFill/>
+                    <a:ln>
+                      <a:noFill/>
+                    </a:ln>
                   </pic:spPr>
                 </pic:pic>
               </a:graphicData>
@@ -5365,350 +5489,20 @@
     </w:p>
     <w:p>
       <w:pPr>
-        <w:rPr>
-          <w:rFonts w:ascii="Times New Roman" w:hAnsi="Times New Roman" w:cs="Times New Roman"/>
-          <w:b/>
-        </w:rPr>
-      </w:pPr>
-      <w:r>
-        <w:rPr>
-          <w:rFonts w:ascii="Times New Roman" w:hAnsi="Times New Roman" w:cs="Times New Roman"/>
-          <w:b/>
-        </w:rPr>
-        <w:t>For 1</w:t>
-      </w:r>
-      <w:r>
-        <w:rPr>
-          <w:rFonts w:ascii="Times New Roman" w:hAnsi="Times New Roman" w:cs="Times New Roman"/>
-          <w:b/>
-        </w:rPr>
-        <w:t>0</w:t>
-      </w:r>
-      <w:r>
-        <w:rPr>
-          <w:rFonts w:ascii="Times New Roman" w:hAnsi="Times New Roman" w:cs="Times New Roman"/>
-          <w:b/>
-        </w:rPr>
-        <w:t>00 Games self-</w:t>
-      </w:r>
-      <w:r>
-        <w:rPr>
-          <w:rFonts w:ascii="Times New Roman" w:hAnsi="Times New Roman" w:cs="Times New Roman"/>
-          <w:b/>
-        </w:rPr>
-        <w:t>play learning phase</w:t>
-      </w:r>
-      <w:r>
-        <w:rPr>
-          <w:rFonts w:ascii="Times New Roman" w:hAnsi="Times New Roman" w:cs="Times New Roman"/>
-          <w:b/>
-        </w:rPr>
-        <w:t>:</w:t>
-      </w:r>
-    </w:p>
-    <w:p>
-      <w:pPr>
-        <w:rPr>
-          <w:rFonts w:ascii="Times New Roman" w:hAnsi="Times New Roman" w:cs="Times New Roman"/>
-        </w:rPr>
-      </w:pPr>
-      <w:r>
-        <w:rPr>
-          <w:rFonts w:ascii="Times New Roman" w:hAnsi="Times New Roman" w:cs="Times New Roman"/>
-        </w:rPr>
-        <w:t>Agent1 – Q Learning Agent</w:t>
-      </w:r>
-    </w:p>
-    <w:p>
-      <w:pPr>
-        <w:rPr>
-          <w:rFonts w:ascii="Times New Roman" w:hAnsi="Times New Roman" w:cs="Times New Roman"/>
-        </w:rPr>
-      </w:pPr>
-      <w:r>
-        <w:rPr>
-          <w:rFonts w:ascii="Times New Roman" w:hAnsi="Times New Roman" w:cs="Times New Roman"/>
-        </w:rPr>
-        <w:t>Agent2 – Q Learning Agent</w:t>
-      </w:r>
-    </w:p>
-    <w:p>
-      <w:pPr>
-        <w:rPr>
-          <w:rFonts w:ascii="Times New Roman" w:hAnsi="Times New Roman" w:cs="Times New Roman"/>
-        </w:rPr>
-      </w:pPr>
-      <w:r>
-        <w:rPr>
-          <w:rFonts w:ascii="Times New Roman" w:hAnsi="Times New Roman" w:cs="Times New Roman"/>
-        </w:rPr>
-        <w:t>Both agents update same Q table</w:t>
-      </w:r>
-    </w:p>
-    <w:p>
-      <w:pPr>
-        <w:rPr>
-          <w:rFonts w:ascii="Times New Roman" w:hAnsi="Times New Roman" w:cs="Times New Roman"/>
-        </w:rPr>
-      </w:pPr>
-      <w:r>
-        <w:rPr>
-          <w:rFonts w:ascii="Times New Roman" w:hAnsi="Times New Roman" w:cs="Times New Roman"/>
-        </w:rPr>
-        <w:t>Agent1 wins- 428</w:t>
-      </w:r>
-    </w:p>
-    <w:p>
-      <w:pPr>
-        <w:rPr>
-          <w:rFonts w:ascii="Times New Roman" w:hAnsi="Times New Roman" w:cs="Times New Roman"/>
-        </w:rPr>
-      </w:pPr>
-      <w:r>
-        <w:rPr>
-          <w:rFonts w:ascii="Times New Roman" w:hAnsi="Times New Roman" w:cs="Times New Roman"/>
-        </w:rPr>
-        <w:t>Agent1 wins- 352</w:t>
-      </w:r>
-    </w:p>
-    <w:p>
-      <w:pPr>
-        <w:rPr>
-          <w:rFonts w:ascii="Times New Roman" w:hAnsi="Times New Roman" w:cs="Times New Roman"/>
-        </w:rPr>
-      </w:pPr>
-      <w:r>
-        <w:rPr>
-          <w:rFonts w:ascii="Times New Roman" w:hAnsi="Times New Roman" w:cs="Times New Roman"/>
-        </w:rPr>
-        <w:t>Number of Draw Games- 220</w:t>
-      </w:r>
-    </w:p>
-    <w:p>
-      <w:pPr>
-        <w:rPr>
-          <w:rFonts w:ascii="Times New Roman" w:hAnsi="Times New Roman" w:cs="Times New Roman"/>
-        </w:rPr>
-      </w:pPr>
-      <w:r>
-        <w:rPr>
-          <w:rFonts w:ascii="Times New Roman" w:hAnsi="Times New Roman" w:cs="Times New Roman"/>
-        </w:rPr>
-        <w:t>Time consumed- 10 Seconds</w:t>
-      </w:r>
-    </w:p>
-    <w:p>
-      <w:pPr>
-        <w:rPr>
-          <w:rFonts w:ascii="Times New Roman" w:hAnsi="Times New Roman" w:cs="Times New Roman"/>
-          <w:b/>
-        </w:rPr>
-      </w:pPr>
-      <w:r>
-        <w:rPr>
-          <w:rFonts w:ascii="Times New Roman" w:hAnsi="Times New Roman" w:cs="Times New Roman"/>
-          <w:b/>
-        </w:rPr>
-        <w:t>Results with random agent</w:t>
-      </w:r>
-      <w:r>
-        <w:rPr>
-          <w:rFonts w:ascii="Times New Roman" w:hAnsi="Times New Roman" w:cs="Times New Roman"/>
-          <w:b/>
-        </w:rPr>
-        <w:t xml:space="preserve"> </w:t>
-      </w:r>
-      <w:r>
-        <w:rPr>
-          <w:rFonts w:ascii="Times New Roman" w:hAnsi="Times New Roman" w:cs="Times New Roman"/>
-          <w:b/>
-        </w:rPr>
-        <w:t xml:space="preserve">after </w:t>
-      </w:r>
-      <w:r>
-        <w:rPr>
-          <w:rFonts w:ascii="Times New Roman" w:hAnsi="Times New Roman" w:cs="Times New Roman"/>
-          <w:b/>
-        </w:rPr>
-        <w:t>10</w:t>
-      </w:r>
-      <w:r>
-        <w:rPr>
-          <w:rFonts w:ascii="Times New Roman" w:hAnsi="Times New Roman" w:cs="Times New Roman"/>
-          <w:b/>
-        </w:rPr>
-        <w:t>0</w:t>
-      </w:r>
-      <w:r>
-        <w:rPr>
-          <w:rFonts w:ascii="Times New Roman" w:hAnsi="Times New Roman" w:cs="Times New Roman"/>
-          <w:b/>
-        </w:rPr>
-        <w:t xml:space="preserve">0 </w:t>
-      </w:r>
-      <w:r>
-        <w:rPr>
-          <w:rFonts w:ascii="Times New Roman" w:hAnsi="Times New Roman" w:cs="Times New Roman"/>
-          <w:b/>
-        </w:rPr>
-        <w:t>g</w:t>
-      </w:r>
-      <w:r>
-        <w:rPr>
-          <w:rFonts w:ascii="Times New Roman" w:hAnsi="Times New Roman" w:cs="Times New Roman"/>
-          <w:b/>
-        </w:rPr>
-        <w:t xml:space="preserve">ames </w:t>
-      </w:r>
-      <w:r>
-        <w:rPr>
-          <w:rFonts w:ascii="Times New Roman" w:hAnsi="Times New Roman" w:cs="Times New Roman"/>
-          <w:b/>
-        </w:rPr>
-        <w:t>training</w:t>
-      </w:r>
-      <w:r>
-        <w:rPr>
-          <w:rFonts w:ascii="Times New Roman" w:hAnsi="Times New Roman" w:cs="Times New Roman"/>
-          <w:b/>
-        </w:rPr>
-        <w:t>:</w:t>
-      </w:r>
-    </w:p>
-    <w:p>
-      <w:pPr>
-        <w:rPr>
-          <w:rFonts w:ascii="Times New Roman" w:hAnsi="Times New Roman" w:cs="Times New Roman"/>
-        </w:rPr>
-      </w:pPr>
-      <w:r>
-        <w:rPr>
-          <w:rFonts w:ascii="Times New Roman" w:hAnsi="Times New Roman" w:cs="Times New Roman"/>
-        </w:rPr>
-        <w:t>Agent1 – Random Agent</w:t>
-      </w:r>
-    </w:p>
-    <w:p>
-      <w:pPr>
-        <w:rPr>
-          <w:rFonts w:ascii="Times New Roman" w:hAnsi="Times New Roman" w:cs="Times New Roman"/>
-        </w:rPr>
-      </w:pPr>
-      <w:r>
-        <w:rPr>
-          <w:rFonts w:ascii="Times New Roman" w:hAnsi="Times New Roman" w:cs="Times New Roman"/>
-        </w:rPr>
-        <w:t>Agent2 – Q Learning Agent</w:t>
-      </w:r>
-    </w:p>
-    <w:p>
-      <w:pPr>
-        <w:rPr>
-          <w:rFonts w:ascii="Times New Roman" w:hAnsi="Times New Roman" w:cs="Times New Roman"/>
-        </w:rPr>
-      </w:pPr>
-      <w:r>
-        <w:rPr>
-          <w:rFonts w:ascii="Times New Roman" w:hAnsi="Times New Roman" w:cs="Times New Roman"/>
-        </w:rPr>
-        <w:t>Used Q table trained with 1000 games of self-play</w:t>
-      </w:r>
-    </w:p>
-    <w:p>
-      <w:pPr>
-        <w:rPr>
-          <w:rFonts w:ascii="Times New Roman" w:hAnsi="Times New Roman" w:cs="Times New Roman"/>
-        </w:rPr>
-      </w:pPr>
-      <w:r>
-        <w:rPr>
-          <w:rFonts w:ascii="Times New Roman" w:hAnsi="Times New Roman" w:cs="Times New Roman"/>
-        </w:rPr>
-        <w:t>Random Agent wins- 3</w:t>
-      </w:r>
-    </w:p>
-    <w:p>
-      <w:pPr>
-        <w:rPr>
-          <w:rFonts w:ascii="Times New Roman" w:hAnsi="Times New Roman" w:cs="Times New Roman"/>
-        </w:rPr>
-      </w:pPr>
-      <w:r>
-        <w:rPr>
-          <w:rFonts w:ascii="Times New Roman" w:hAnsi="Times New Roman" w:cs="Times New Roman"/>
-        </w:rPr>
-        <w:lastRenderedPageBreak/>
-        <w:t>Q learning agent wins- 85</w:t>
-      </w:r>
-    </w:p>
-    <w:p>
-      <w:pPr>
-        <w:rPr>
-          <w:rFonts w:ascii="Times New Roman" w:hAnsi="Times New Roman" w:cs="Times New Roman"/>
-        </w:rPr>
-      </w:pPr>
-      <w:r>
-        <w:rPr>
-          <w:rFonts w:ascii="Times New Roman" w:hAnsi="Times New Roman" w:cs="Times New Roman"/>
-        </w:rPr>
-        <w:t>Number of Draw Games- 12</w:t>
-      </w:r>
-    </w:p>
-    <w:p>
-      <w:pPr>
-        <w:rPr>
-          <w:rFonts w:ascii="Times New Roman" w:hAnsi="Times New Roman" w:cs="Times New Roman"/>
-        </w:rPr>
-      </w:pPr>
-      <w:r>
-        <w:rPr>
-          <w:rFonts w:ascii="Times New Roman" w:hAnsi="Times New Roman" w:cs="Times New Roman"/>
-        </w:rPr>
-        <w:t>Average Score of Q Learning agent – 3.31</w:t>
-      </w:r>
-    </w:p>
-    <w:p>
-      <w:pPr>
-        <w:rPr>
-          <w:rFonts w:ascii="Times New Roman" w:hAnsi="Times New Roman" w:cs="Times New Roman"/>
-        </w:rPr>
-      </w:pPr>
-      <w:r>
-        <w:rPr>
-          <w:rFonts w:ascii="Times New Roman" w:hAnsi="Times New Roman" w:cs="Times New Roman"/>
-        </w:rPr>
-        <w:t>Average Score of Random agent – 0.69</w:t>
-      </w:r>
-    </w:p>
-    <w:p>
-      <w:pPr>
-        <w:rPr>
-          <w:rFonts w:ascii="Times New Roman" w:hAnsi="Times New Roman" w:cs="Times New Roman"/>
-        </w:rPr>
-      </w:pPr>
-      <w:r>
-        <w:rPr>
-          <w:rFonts w:ascii="Times New Roman" w:hAnsi="Times New Roman" w:cs="Times New Roman"/>
-        </w:rPr>
-        <w:t>Time consumed- 5 Seconds</w:t>
-      </w:r>
-    </w:p>
-    <w:p>
-      <w:pPr>
-        <w:rPr>
-          <w:rFonts w:ascii="Times New Roman" w:hAnsi="Times New Roman" w:cs="Times New Roman"/>
-        </w:rPr>
-      </w:pPr>
-      <w:r>
-        <w:rPr>
-          <w:rFonts w:ascii="Times New Roman" w:hAnsi="Times New Roman" w:cs="Times New Roman"/>
+        <w:jc w:val="center"/>
+        <w:rPr>
+          <w:rFonts w:ascii="Times New Roman" w:hAnsi="Times New Roman" w:cs="Times New Roman"/>
+        </w:rPr>
+      </w:pPr>
+      <w:r>
+        <w:rPr>
           <w:noProof/>
         </w:rPr>
         <w:drawing>
-          <wp:inline distT="0" distB="0" distL="0" distR="0" wp14:anchorId="6AF99406" wp14:editId="03B0A178">
-            <wp:extent cx="5852172" cy="4352553"/>
+          <wp:inline distT="0" distB="0" distL="0" distR="0" wp14:anchorId="4DF70967" wp14:editId="6DD5BAA2">
+            <wp:extent cx="5943600" cy="2940685"/>
             <wp:effectExtent l="0" t="0" r="0" b="0"/>
-            <wp:docPr id="15" name="Picture 15" descr="A close up of a logo&#10;&#10;Description automatically generated"/>
+            <wp:docPr id="23" name="Picture 23"/>
             <wp:cNvGraphicFramePr>
               <a:graphicFrameLocks xmlns:a="http://schemas.openxmlformats.org/drawingml/2006/main" noChangeAspect="1"/>
             </wp:cNvGraphicFramePr>
@@ -5716,29 +5510,36 @@
               <a:graphicData uri="http://schemas.openxmlformats.org/drawingml/2006/picture">
                 <pic:pic xmlns:pic="http://schemas.openxmlformats.org/drawingml/2006/picture">
                   <pic:nvPicPr>
-                    <pic:cNvPr id="2" name="2x2 1000.png"/>
-                    <pic:cNvPicPr/>
+                    <pic:cNvPr id="0" name="Picture 3"/>
+                    <pic:cNvPicPr>
+                      <a:picLocks noChangeAspect="1" noChangeArrowheads="1"/>
+                    </pic:cNvPicPr>
                   </pic:nvPicPr>
                   <pic:blipFill>
-                    <a:blip r:embed="rId6">
+                    <a:blip r:embed="rId13">
                       <a:extLst>
                         <a:ext uri="{28A0092B-C50C-407E-A947-70E740481C1C}">
                           <a14:useLocalDpi xmlns:a14="http://schemas.microsoft.com/office/drawing/2010/main" val="0"/>
                         </a:ext>
                       </a:extLst>
                     </a:blip>
+                    <a:srcRect/>
                     <a:stretch>
                       <a:fillRect/>
                     </a:stretch>
                   </pic:blipFill>
-                  <pic:spPr>
+                  <pic:spPr bwMode="auto">
                     <a:xfrm>
                       <a:off x="0" y="0"/>
-                      <a:ext cx="5852172" cy="4352553"/>
+                      <a:ext cx="5943600" cy="2940685"/>
                     </a:xfrm>
                     <a:prstGeom prst="rect">
                       <a:avLst/>
                     </a:prstGeom>
+                    <a:noFill/>
+                    <a:ln>
+                      <a:noFill/>
+                    </a:ln>
                   </pic:spPr>
                 </pic:pic>
               </a:graphicData>
@@ -5758,155 +5559,7 @@
         <w:rPr>
           <w:rFonts w:ascii="Times New Roman" w:hAnsi="Times New Roman" w:cs="Times New Roman"/>
         </w:rPr>
-        <w:t>Score Vs Iterations (1000 training iterations)</w:t>
-      </w:r>
-    </w:p>
-    <w:p>
-      <w:pPr>
-        <w:rPr>
-          <w:rFonts w:ascii="Times New Roman" w:hAnsi="Times New Roman" w:cs="Times New Roman"/>
-          <w:b/>
-        </w:rPr>
-      </w:pPr>
-      <w:r>
-        <w:rPr>
-          <w:rFonts w:ascii="Times New Roman" w:hAnsi="Times New Roman" w:cs="Times New Roman"/>
-          <w:b/>
-        </w:rPr>
-        <w:t>For 1</w:t>
-      </w:r>
-      <w:r>
-        <w:rPr>
-          <w:rFonts w:ascii="Times New Roman" w:hAnsi="Times New Roman" w:cs="Times New Roman"/>
-          <w:b/>
-        </w:rPr>
-        <w:t>0</w:t>
-      </w:r>
-      <w:r>
-        <w:rPr>
-          <w:rFonts w:ascii="Times New Roman" w:hAnsi="Times New Roman" w:cs="Times New Roman"/>
-          <w:b/>
-        </w:rPr>
-        <w:t>0</w:t>
-      </w:r>
-      <w:r>
-        <w:rPr>
-          <w:rFonts w:ascii="Times New Roman" w:hAnsi="Times New Roman" w:cs="Times New Roman"/>
-          <w:b/>
-        </w:rPr>
-        <w:t>0</w:t>
-      </w:r>
-      <w:r>
-        <w:rPr>
-          <w:rFonts w:ascii="Times New Roman" w:hAnsi="Times New Roman" w:cs="Times New Roman"/>
-          <w:b/>
-        </w:rPr>
-        <w:t>0 Games self-</w:t>
-      </w:r>
-      <w:r>
-        <w:rPr>
-          <w:rFonts w:ascii="Times New Roman" w:hAnsi="Times New Roman" w:cs="Times New Roman"/>
-          <w:b/>
-        </w:rPr>
-        <w:t>play learning phase</w:t>
-      </w:r>
-      <w:r>
-        <w:rPr>
-          <w:rFonts w:ascii="Times New Roman" w:hAnsi="Times New Roman" w:cs="Times New Roman"/>
-          <w:b/>
-        </w:rPr>
-        <w:t>:</w:t>
-      </w:r>
-    </w:p>
-    <w:p>
-      <w:pPr>
-        <w:rPr>
-          <w:rFonts w:ascii="Times New Roman" w:hAnsi="Times New Roman" w:cs="Times New Roman"/>
-        </w:rPr>
-      </w:pPr>
-      <w:r>
-        <w:rPr>
-          <w:rFonts w:ascii="Times New Roman" w:hAnsi="Times New Roman" w:cs="Times New Roman"/>
-        </w:rPr>
-        <w:t>Agent1 – Q Learning Agent</w:t>
-      </w:r>
-    </w:p>
-    <w:p>
-      <w:pPr>
-        <w:rPr>
-          <w:rFonts w:ascii="Times New Roman" w:hAnsi="Times New Roman" w:cs="Times New Roman"/>
-        </w:rPr>
-      </w:pPr>
-      <w:r>
-        <w:rPr>
-          <w:rFonts w:ascii="Times New Roman" w:hAnsi="Times New Roman" w:cs="Times New Roman"/>
-        </w:rPr>
-        <w:t>Agent2 – Q Learning Agent</w:t>
-      </w:r>
-    </w:p>
-    <w:p>
-      <w:pPr>
-        <w:rPr>
-          <w:rFonts w:ascii="Times New Roman" w:hAnsi="Times New Roman" w:cs="Times New Roman"/>
-        </w:rPr>
-      </w:pPr>
-      <w:r>
-        <w:rPr>
-          <w:rFonts w:ascii="Times New Roman" w:hAnsi="Times New Roman" w:cs="Times New Roman"/>
-        </w:rPr>
-        <w:t>Both agents update same Q table</w:t>
-      </w:r>
-    </w:p>
-    <w:p>
-      <w:pPr>
-        <w:rPr>
-          <w:rFonts w:ascii="Times New Roman" w:hAnsi="Times New Roman" w:cs="Times New Roman"/>
-        </w:rPr>
-      </w:pPr>
-      <w:r>
-        <w:rPr>
-          <w:rFonts w:ascii="Times New Roman" w:hAnsi="Times New Roman" w:cs="Times New Roman"/>
-        </w:rPr>
-        <w:t>Agent1 wins- 4333</w:t>
-      </w:r>
-    </w:p>
-    <w:p>
-      <w:pPr>
-        <w:rPr>
-          <w:rFonts w:ascii="Times New Roman" w:hAnsi="Times New Roman" w:cs="Times New Roman"/>
-        </w:rPr>
-      </w:pPr>
-      <w:r>
-        <w:rPr>
-          <w:rFonts w:ascii="Times New Roman" w:hAnsi="Times New Roman" w:cs="Times New Roman"/>
-        </w:rPr>
-        <w:t>Agent1 wins- 3627</w:t>
-      </w:r>
-    </w:p>
-    <w:p>
-      <w:pPr>
-        <w:rPr>
-          <w:rFonts w:ascii="Times New Roman" w:hAnsi="Times New Roman" w:cs="Times New Roman"/>
-        </w:rPr>
-      </w:pPr>
-      <w:r>
-        <w:rPr>
-          <w:rFonts w:ascii="Times New Roman" w:hAnsi="Times New Roman" w:cs="Times New Roman"/>
-        </w:rPr>
-        <w:t>Number of Draw Games- 2040</w:t>
-      </w:r>
-    </w:p>
-    <w:p>
-      <w:pPr>
-        <w:rPr>
-          <w:rFonts w:ascii="Times New Roman" w:hAnsi="Times New Roman" w:cs="Times New Roman"/>
-        </w:rPr>
-      </w:pPr>
-      <w:r>
-        <w:rPr>
-          <w:rFonts w:ascii="Times New Roman" w:hAnsi="Times New Roman" w:cs="Times New Roman"/>
-        </w:rPr>
-        <w:t>Time consumed- 30 Seconds</w:t>
+        <w:t>Reward Vs Iterations and Histogram of total reward graphs</w:t>
       </w:r>
     </w:p>
     <w:p>
@@ -5943,21 +5596,21 @@
           <w:rFonts w:ascii="Times New Roman" w:hAnsi="Times New Roman" w:cs="Times New Roman"/>
           <w:b/>
         </w:rPr>
-        <w:t>10</w:t>
-      </w:r>
-      <w:r>
-        <w:rPr>
-          <w:rFonts w:ascii="Times New Roman" w:hAnsi="Times New Roman" w:cs="Times New Roman"/>
-          <w:b/>
-        </w:rPr>
-        <w:t>00</w:t>
-      </w:r>
-      <w:r>
-        <w:rPr>
-          <w:rFonts w:ascii="Times New Roman" w:hAnsi="Times New Roman" w:cs="Times New Roman"/>
-          <w:b/>
-        </w:rPr>
-        <w:t xml:space="preserve">0 </w:t>
+        <w:t>1</w:t>
+      </w:r>
+      <w:r>
+        <w:rPr>
+          <w:rFonts w:ascii="Times New Roman" w:hAnsi="Times New Roman" w:cs="Times New Roman"/>
+          <w:b/>
+        </w:rPr>
+        <w:t>0</w:t>
+      </w:r>
+      <w:r>
+        <w:rPr>
+          <w:rFonts w:ascii="Times New Roman" w:hAnsi="Times New Roman" w:cs="Times New Roman"/>
+          <w:b/>
+        </w:rPr>
+        <w:t xml:space="preserve">00 </w:t>
       </w:r>
       <w:r>
         <w:rPr>
@@ -6011,116 +5664,169 @@
         <w:rPr>
           <w:rFonts w:ascii="Times New Roman" w:hAnsi="Times New Roman" w:cs="Times New Roman"/>
         </w:rPr>
-        <w:t>Agent2 – Q Learning Agent</w:t>
-      </w:r>
-    </w:p>
-    <w:p>
-      <w:pPr>
-        <w:rPr>
-          <w:rFonts w:ascii="Times New Roman" w:hAnsi="Times New Roman" w:cs="Times New Roman"/>
-        </w:rPr>
-      </w:pPr>
-      <w:r>
-        <w:rPr>
-          <w:rFonts w:ascii="Times New Roman" w:hAnsi="Times New Roman" w:cs="Times New Roman"/>
-        </w:rPr>
-        <w:t>Used Q table trained with 1000 games of self-play</w:t>
-      </w:r>
-    </w:p>
-    <w:p>
-      <w:pPr>
-        <w:rPr>
-          <w:rFonts w:ascii="Times New Roman" w:hAnsi="Times New Roman" w:cs="Times New Roman"/>
-        </w:rPr>
-      </w:pPr>
-      <w:r>
-        <w:rPr>
-          <w:rFonts w:ascii="Times New Roman" w:hAnsi="Times New Roman" w:cs="Times New Roman"/>
-        </w:rPr>
-        <w:t>Random Agent wins- 7</w:t>
-      </w:r>
-    </w:p>
-    <w:p>
-      <w:pPr>
-        <w:rPr>
-          <w:rFonts w:ascii="Times New Roman" w:hAnsi="Times New Roman" w:cs="Times New Roman"/>
-        </w:rPr>
-      </w:pPr>
-      <w:r>
-        <w:rPr>
-          <w:rFonts w:ascii="Times New Roman" w:hAnsi="Times New Roman" w:cs="Times New Roman"/>
-        </w:rPr>
-        <w:t>Q learning agent wins- 76</w:t>
-      </w:r>
-    </w:p>
-    <w:p>
-      <w:pPr>
-        <w:rPr>
-          <w:rFonts w:ascii="Times New Roman" w:hAnsi="Times New Roman" w:cs="Times New Roman"/>
-        </w:rPr>
-      </w:pPr>
-      <w:r>
-        <w:rPr>
-          <w:rFonts w:ascii="Times New Roman" w:hAnsi="Times New Roman" w:cs="Times New Roman"/>
-        </w:rPr>
-        <w:t>Number of Draw Games- 17</w:t>
-      </w:r>
-    </w:p>
-    <w:p>
-      <w:pPr>
-        <w:rPr>
-          <w:rFonts w:ascii="Times New Roman" w:hAnsi="Times New Roman" w:cs="Times New Roman"/>
-        </w:rPr>
-      </w:pPr>
-      <w:r>
-        <w:rPr>
-          <w:rFonts w:ascii="Times New Roman" w:hAnsi="Times New Roman" w:cs="Times New Roman"/>
-        </w:rPr>
-        <w:t>Average Score of Q Learning agent – 3.21</w:t>
-      </w:r>
-    </w:p>
-    <w:p>
-      <w:pPr>
-        <w:rPr>
-          <w:rFonts w:ascii="Times New Roman" w:hAnsi="Times New Roman" w:cs="Times New Roman"/>
-        </w:rPr>
-      </w:pPr>
-      <w:r>
-        <w:rPr>
-          <w:rFonts w:ascii="Times New Roman" w:hAnsi="Times New Roman" w:cs="Times New Roman"/>
-        </w:rPr>
-        <w:t>Average Score of Random agent – 0.76</w:t>
-      </w:r>
-    </w:p>
-    <w:p>
-      <w:pPr>
-        <w:rPr>
-          <w:rFonts w:ascii="Times New Roman" w:hAnsi="Times New Roman" w:cs="Times New Roman"/>
-        </w:rPr>
-      </w:pPr>
-      <w:r>
-        <w:rPr>
-          <w:rFonts w:ascii="Times New Roman" w:hAnsi="Times New Roman" w:cs="Times New Roman"/>
-        </w:rPr>
-        <w:t>Time consumed- 5 Seconds</w:t>
-      </w:r>
-    </w:p>
-    <w:p>
-      <w:pPr>
-        <w:rPr>
-          <w:rFonts w:ascii="Times New Roman" w:hAnsi="Times New Roman" w:cs="Times New Roman"/>
-        </w:rPr>
-      </w:pPr>
-      <w:r>
-        <w:rPr>
-          <w:rFonts w:ascii="Times New Roman" w:hAnsi="Times New Roman" w:cs="Times New Roman"/>
+        <w:t>Agent2 – Functional Agent</w:t>
+      </w:r>
+    </w:p>
+    <w:p>
+      <w:pPr>
+        <w:rPr>
+          <w:rFonts w:ascii="Times New Roman" w:hAnsi="Times New Roman" w:cs="Times New Roman"/>
+        </w:rPr>
+      </w:pPr>
+      <w:r>
+        <w:rPr>
+          <w:rFonts w:ascii="Times New Roman" w:hAnsi="Times New Roman" w:cs="Times New Roman"/>
+        </w:rPr>
+        <w:t>Used trained neural net with 10</w:t>
+      </w:r>
+      <w:r>
+        <w:rPr>
+          <w:rFonts w:ascii="Times New Roman" w:hAnsi="Times New Roman" w:cs="Times New Roman"/>
+        </w:rPr>
+        <w:t>0</w:t>
+      </w:r>
+      <w:r>
+        <w:rPr>
+          <w:rFonts w:ascii="Times New Roman" w:hAnsi="Times New Roman" w:cs="Times New Roman"/>
+        </w:rPr>
+        <w:t>0 games of self-play</w:t>
+      </w:r>
+    </w:p>
+    <w:p>
+      <w:pPr>
+        <w:rPr>
+          <w:rFonts w:ascii="Times New Roman" w:hAnsi="Times New Roman" w:cs="Times New Roman"/>
+        </w:rPr>
+      </w:pPr>
+      <w:r>
+        <w:rPr>
+          <w:rFonts w:ascii="Times New Roman" w:hAnsi="Times New Roman" w:cs="Times New Roman"/>
+        </w:rPr>
+        <w:t xml:space="preserve">Random Agent wins- </w:t>
+      </w:r>
+      <w:r>
+        <w:rPr>
+          <w:rFonts w:ascii="Times New Roman" w:hAnsi="Times New Roman" w:cs="Times New Roman"/>
+        </w:rPr>
+        <w:t>60</w:t>
+      </w:r>
+    </w:p>
+    <w:p>
+      <w:pPr>
+        <w:rPr>
+          <w:rFonts w:ascii="Times New Roman" w:hAnsi="Times New Roman" w:cs="Times New Roman"/>
+        </w:rPr>
+      </w:pPr>
+      <w:r>
+        <w:rPr>
+          <w:rFonts w:ascii="Times New Roman" w:hAnsi="Times New Roman" w:cs="Times New Roman"/>
+        </w:rPr>
+        <w:t xml:space="preserve">Functional Agent wins- </w:t>
+      </w:r>
+      <w:r>
+        <w:rPr>
+          <w:rFonts w:ascii="Times New Roman" w:hAnsi="Times New Roman" w:cs="Times New Roman"/>
+        </w:rPr>
+        <w:t>28</w:t>
+      </w:r>
+    </w:p>
+    <w:p>
+      <w:pPr>
+        <w:rPr>
+          <w:rFonts w:ascii="Times New Roman" w:hAnsi="Times New Roman" w:cs="Times New Roman"/>
+        </w:rPr>
+      </w:pPr>
+      <w:r>
+        <w:rPr>
+          <w:rFonts w:ascii="Times New Roman" w:hAnsi="Times New Roman" w:cs="Times New Roman"/>
+        </w:rPr>
+        <w:t xml:space="preserve">Number of Draw Games- </w:t>
+      </w:r>
+      <w:r>
+        <w:rPr>
+          <w:rFonts w:ascii="Times New Roman" w:hAnsi="Times New Roman" w:cs="Times New Roman"/>
+        </w:rPr>
+        <w:t>12</w:t>
+      </w:r>
+    </w:p>
+    <w:p>
+      <w:pPr>
+        <w:rPr>
+          <w:rFonts w:ascii="Times New Roman" w:hAnsi="Times New Roman" w:cs="Times New Roman"/>
+        </w:rPr>
+      </w:pPr>
+      <w:r>
+        <w:rPr>
+          <w:rFonts w:ascii="Times New Roman" w:hAnsi="Times New Roman" w:cs="Times New Roman"/>
+        </w:rPr>
+        <w:t xml:space="preserve">Average Score of Functional Agent – </w:t>
+      </w:r>
+      <w:r>
+        <w:rPr>
+          <w:rFonts w:ascii="Times New Roman" w:hAnsi="Times New Roman" w:cs="Times New Roman"/>
+        </w:rPr>
+        <w:t>2.51</w:t>
+      </w:r>
+    </w:p>
+    <w:p>
+      <w:pPr>
+        <w:rPr>
+          <w:rFonts w:ascii="Times New Roman" w:hAnsi="Times New Roman" w:cs="Times New Roman"/>
+        </w:rPr>
+      </w:pPr>
+      <w:r>
+        <w:rPr>
+          <w:rFonts w:ascii="Times New Roman" w:hAnsi="Times New Roman" w:cs="Times New Roman"/>
+        </w:rPr>
+        <w:t xml:space="preserve">Average Score of Random Agent – </w:t>
+      </w:r>
+      <w:r>
+        <w:rPr>
+          <w:rFonts w:ascii="Times New Roman" w:hAnsi="Times New Roman" w:cs="Times New Roman"/>
+        </w:rPr>
+        <w:t>1.49</w:t>
+      </w:r>
+    </w:p>
+    <w:p>
+      <w:pPr>
+        <w:rPr>
+          <w:rFonts w:ascii="Times New Roman" w:hAnsi="Times New Roman" w:cs="Times New Roman"/>
+        </w:rPr>
+      </w:pPr>
+      <w:r>
+        <w:rPr>
+          <w:rFonts w:ascii="Times New Roman" w:hAnsi="Times New Roman" w:cs="Times New Roman"/>
+        </w:rPr>
+        <w:t xml:space="preserve">Time consumed- </w:t>
+      </w:r>
+      <w:r>
+        <w:rPr>
+          <w:rFonts w:ascii="Times New Roman" w:hAnsi="Times New Roman" w:cs="Times New Roman"/>
+        </w:rPr>
+        <w:t>70</w:t>
+      </w:r>
+      <w:r>
+        <w:rPr>
+          <w:rFonts w:ascii="Times New Roman" w:hAnsi="Times New Roman" w:cs="Times New Roman"/>
+        </w:rPr>
+        <w:t xml:space="preserve"> Seconds</w:t>
+      </w:r>
+    </w:p>
+    <w:p>
+      <w:pPr>
+        <w:rPr>
+          <w:rFonts w:ascii="Times New Roman" w:hAnsi="Times New Roman" w:cs="Times New Roman"/>
+        </w:rPr>
+      </w:pPr>
+      <w:r>
+        <w:rPr>
           <w:noProof/>
         </w:rPr>
         <w:drawing>
-          <wp:inline distT="0" distB="0" distL="0" distR="0" wp14:anchorId="2A2F32AA" wp14:editId="6FB774D4">
-            <wp:extent cx="5852172" cy="4352553"/>
+          <wp:inline distT="0" distB="0" distL="0" distR="0" wp14:anchorId="178F1730" wp14:editId="11E12060">
+            <wp:extent cx="5852160" cy="4351020"/>
             <wp:effectExtent l="0" t="0" r="0" b="0"/>
-            <wp:docPr id="16" name="Picture 16" descr="A picture containing object&#10;&#10;Description automatically generated"/>
+            <wp:docPr id="31" name="Picture 31"/>
             <wp:cNvGraphicFramePr>
               <a:graphicFrameLocks xmlns:a="http://schemas.openxmlformats.org/drawingml/2006/main" noChangeAspect="1"/>
             </wp:cNvGraphicFramePr>
@@ -6128,29 +5834,36 @@
               <a:graphicData uri="http://schemas.openxmlformats.org/drawingml/2006/picture">
                 <pic:pic xmlns:pic="http://schemas.openxmlformats.org/drawingml/2006/picture">
                   <pic:nvPicPr>
-                    <pic:cNvPr id="6" name="2x2 1000.png"/>
-                    <pic:cNvPicPr/>
+                    <pic:cNvPr id="0" name="Picture 11"/>
+                    <pic:cNvPicPr>
+                      <a:picLocks noChangeAspect="1" noChangeArrowheads="1"/>
+                    </pic:cNvPicPr>
                   </pic:nvPicPr>
                   <pic:blipFill>
-                    <a:blip r:embed="rId7">
+                    <a:blip r:embed="rId11">
                       <a:extLst>
                         <a:ext uri="{28A0092B-C50C-407E-A947-70E740481C1C}">
                           <a14:useLocalDpi xmlns:a14="http://schemas.microsoft.com/office/drawing/2010/main" val="0"/>
                         </a:ext>
                       </a:extLst>
                     </a:blip>
+                    <a:srcRect/>
                     <a:stretch>
                       <a:fillRect/>
                     </a:stretch>
                   </pic:blipFill>
-                  <pic:spPr>
+                  <pic:spPr bwMode="auto">
                     <a:xfrm>
                       <a:off x="0" y="0"/>
-                      <a:ext cx="5852172" cy="4352553"/>
+                      <a:ext cx="5852160" cy="4351020"/>
                     </a:xfrm>
                     <a:prstGeom prst="rect">
                       <a:avLst/>
                     </a:prstGeom>
+                    <a:noFill/>
+                    <a:ln>
+                      <a:noFill/>
+                    </a:ln>
                   </pic:spPr>
                 </pic:pic>
               </a:graphicData>
@@ -6170,7 +5883,520 @@
         <w:rPr>
           <w:rFonts w:ascii="Times New Roman" w:hAnsi="Times New Roman" w:cs="Times New Roman"/>
         </w:rPr>
-        <w:t>Score Vs Iterations (10000 training iterations)</w:t>
+        <w:t>Score Vs Iterations (1</w:t>
+      </w:r>
+      <w:r>
+        <w:rPr>
+          <w:rFonts w:ascii="Times New Roman" w:hAnsi="Times New Roman" w:cs="Times New Roman"/>
+        </w:rPr>
+        <w:t>0</w:t>
+      </w:r>
+      <w:r>
+        <w:rPr>
+          <w:rFonts w:ascii="Times New Roman" w:hAnsi="Times New Roman" w:cs="Times New Roman"/>
+        </w:rPr>
+        <w:t>00 training iterations)</w:t>
+      </w:r>
+    </w:p>
+    <w:p>
+      <w:pPr>
+        <w:jc w:val="center"/>
+        <w:rPr>
+          <w:rFonts w:ascii="Times New Roman" w:hAnsi="Times New Roman" w:cs="Times New Roman"/>
+        </w:rPr>
+      </w:pPr>
+      <w:r>
+        <w:rPr>
+          <w:noProof/>
+        </w:rPr>
+        <w:lastRenderedPageBreak/>
+        <w:drawing>
+          <wp:inline distT="0" distB="0" distL="0" distR="0" wp14:anchorId="18882B26" wp14:editId="65AAC15D">
+            <wp:extent cx="5943600" cy="2940685"/>
+            <wp:effectExtent l="0" t="0" r="0" b="0"/>
+            <wp:docPr id="27" name="Picture 27"/>
+            <wp:cNvGraphicFramePr>
+              <a:graphicFrameLocks xmlns:a="http://schemas.openxmlformats.org/drawingml/2006/main" noChangeAspect="1"/>
+            </wp:cNvGraphicFramePr>
+            <a:graphic xmlns:a="http://schemas.openxmlformats.org/drawingml/2006/main">
+              <a:graphicData uri="http://schemas.openxmlformats.org/drawingml/2006/picture">
+                <pic:pic xmlns:pic="http://schemas.openxmlformats.org/drawingml/2006/picture">
+                  <pic:nvPicPr>
+                    <pic:cNvPr id="0" name="Picture 7"/>
+                    <pic:cNvPicPr>
+                      <a:picLocks noChangeAspect="1" noChangeArrowheads="1"/>
+                    </pic:cNvPicPr>
+                  </pic:nvPicPr>
+                  <pic:blipFill>
+                    <a:blip r:embed="rId14">
+                      <a:extLst>
+                        <a:ext uri="{28A0092B-C50C-407E-A947-70E740481C1C}">
+                          <a14:useLocalDpi xmlns:a14="http://schemas.microsoft.com/office/drawing/2010/main" val="0"/>
+                        </a:ext>
+                      </a:extLst>
+                    </a:blip>
+                    <a:srcRect/>
+                    <a:stretch>
+                      <a:fillRect/>
+                    </a:stretch>
+                  </pic:blipFill>
+                  <pic:spPr bwMode="auto">
+                    <a:xfrm>
+                      <a:off x="0" y="0"/>
+                      <a:ext cx="5943600" cy="2940685"/>
+                    </a:xfrm>
+                    <a:prstGeom prst="rect">
+                      <a:avLst/>
+                    </a:prstGeom>
+                    <a:noFill/>
+                    <a:ln>
+                      <a:noFill/>
+                    </a:ln>
+                  </pic:spPr>
+                </pic:pic>
+              </a:graphicData>
+            </a:graphic>
+          </wp:inline>
+        </w:drawing>
+      </w:r>
+    </w:p>
+    <w:p>
+      <w:pPr>
+        <w:jc w:val="center"/>
+        <w:rPr>
+          <w:rFonts w:ascii="Times New Roman" w:hAnsi="Times New Roman" w:cs="Times New Roman"/>
+        </w:rPr>
+      </w:pPr>
+      <w:r>
+        <w:rPr>
+          <w:rFonts w:ascii="Times New Roman" w:hAnsi="Times New Roman" w:cs="Times New Roman"/>
+        </w:rPr>
+        <w:t>Reward Vs Iterations and Histogram of total reward graphs</w:t>
+      </w:r>
+    </w:p>
+    <w:p>
+      <w:pPr>
+        <w:rPr>
+          <w:rFonts w:ascii="Times New Roman" w:hAnsi="Times New Roman" w:cs="Times New Roman"/>
+          <w:b/>
+        </w:rPr>
+      </w:pPr>
+      <w:r>
+        <w:rPr>
+          <w:rFonts w:ascii="Times New Roman" w:hAnsi="Times New Roman" w:cs="Times New Roman"/>
+          <w:b/>
+        </w:rPr>
+        <w:t>Results with random agent</w:t>
+      </w:r>
+      <w:r>
+        <w:rPr>
+          <w:rFonts w:ascii="Times New Roman" w:hAnsi="Times New Roman" w:cs="Times New Roman"/>
+          <w:b/>
+        </w:rPr>
+        <w:t xml:space="preserve"> </w:t>
+      </w:r>
+      <w:r>
+        <w:rPr>
+          <w:rFonts w:ascii="Times New Roman" w:hAnsi="Times New Roman" w:cs="Times New Roman"/>
+          <w:b/>
+        </w:rPr>
+        <w:t xml:space="preserve">after </w:t>
+      </w:r>
+      <w:r>
+        <w:rPr>
+          <w:rFonts w:ascii="Times New Roman" w:hAnsi="Times New Roman" w:cs="Times New Roman"/>
+          <w:b/>
+        </w:rPr>
+        <w:t>1</w:t>
+      </w:r>
+      <w:r>
+        <w:rPr>
+          <w:rFonts w:ascii="Times New Roman" w:hAnsi="Times New Roman" w:cs="Times New Roman"/>
+          <w:b/>
+        </w:rPr>
+        <w:t>0</w:t>
+      </w:r>
+      <w:r>
+        <w:rPr>
+          <w:rFonts w:ascii="Times New Roman" w:hAnsi="Times New Roman" w:cs="Times New Roman"/>
+          <w:b/>
+        </w:rPr>
+        <w:t>0</w:t>
+      </w:r>
+      <w:r>
+        <w:rPr>
+          <w:rFonts w:ascii="Times New Roman" w:hAnsi="Times New Roman" w:cs="Times New Roman"/>
+          <w:b/>
+        </w:rPr>
+        <w:t>0</w:t>
+      </w:r>
+      <w:r>
+        <w:rPr>
+          <w:rFonts w:ascii="Times New Roman" w:hAnsi="Times New Roman" w:cs="Times New Roman"/>
+          <w:b/>
+        </w:rPr>
+        <w:t xml:space="preserve">0 </w:t>
+      </w:r>
+      <w:r>
+        <w:rPr>
+          <w:rFonts w:ascii="Times New Roman" w:hAnsi="Times New Roman" w:cs="Times New Roman"/>
+          <w:b/>
+        </w:rPr>
+        <w:t>g</w:t>
+      </w:r>
+      <w:r>
+        <w:rPr>
+          <w:rFonts w:ascii="Times New Roman" w:hAnsi="Times New Roman" w:cs="Times New Roman"/>
+          <w:b/>
+        </w:rPr>
+        <w:t xml:space="preserve">ames </w:t>
+      </w:r>
+      <w:r>
+        <w:rPr>
+          <w:rFonts w:ascii="Times New Roman" w:hAnsi="Times New Roman" w:cs="Times New Roman"/>
+          <w:b/>
+        </w:rPr>
+        <w:t>training</w:t>
+      </w:r>
+      <w:r>
+        <w:rPr>
+          <w:rFonts w:ascii="Times New Roman" w:hAnsi="Times New Roman" w:cs="Times New Roman"/>
+          <w:b/>
+        </w:rPr>
+        <w:t>:</w:t>
+      </w:r>
+    </w:p>
+    <w:p>
+      <w:pPr>
+        <w:rPr>
+          <w:rFonts w:ascii="Times New Roman" w:hAnsi="Times New Roman" w:cs="Times New Roman"/>
+        </w:rPr>
+      </w:pPr>
+      <w:r>
+        <w:rPr>
+          <w:rFonts w:ascii="Times New Roman" w:hAnsi="Times New Roman" w:cs="Times New Roman"/>
+        </w:rPr>
+        <w:t>Agent1 – Random Agent</w:t>
+      </w:r>
+    </w:p>
+    <w:p>
+      <w:pPr>
+        <w:rPr>
+          <w:rFonts w:ascii="Times New Roman" w:hAnsi="Times New Roman" w:cs="Times New Roman"/>
+        </w:rPr>
+      </w:pPr>
+      <w:r>
+        <w:rPr>
+          <w:rFonts w:ascii="Times New Roman" w:hAnsi="Times New Roman" w:cs="Times New Roman"/>
+        </w:rPr>
+        <w:t>Agent2 – Functional Agent</w:t>
+      </w:r>
+    </w:p>
+    <w:p>
+      <w:pPr>
+        <w:rPr>
+          <w:rFonts w:ascii="Times New Roman" w:hAnsi="Times New Roman" w:cs="Times New Roman"/>
+        </w:rPr>
+      </w:pPr>
+      <w:r>
+        <w:rPr>
+          <w:rFonts w:ascii="Times New Roman" w:hAnsi="Times New Roman" w:cs="Times New Roman"/>
+        </w:rPr>
+        <w:t>Used trained neural net with 1000</w:t>
+      </w:r>
+      <w:r>
+        <w:rPr>
+          <w:rFonts w:ascii="Times New Roman" w:hAnsi="Times New Roman" w:cs="Times New Roman"/>
+        </w:rPr>
+        <w:t>0</w:t>
+      </w:r>
+      <w:r>
+        <w:rPr>
+          <w:rFonts w:ascii="Times New Roman" w:hAnsi="Times New Roman" w:cs="Times New Roman"/>
+        </w:rPr>
+        <w:t xml:space="preserve"> games of self-play</w:t>
+      </w:r>
+    </w:p>
+    <w:p>
+      <w:pPr>
+        <w:rPr>
+          <w:rFonts w:ascii="Times New Roman" w:hAnsi="Times New Roman" w:cs="Times New Roman"/>
+        </w:rPr>
+      </w:pPr>
+      <w:r>
+        <w:rPr>
+          <w:rFonts w:ascii="Times New Roman" w:hAnsi="Times New Roman" w:cs="Times New Roman"/>
+        </w:rPr>
+        <w:t xml:space="preserve">Random Agent wins- </w:t>
+      </w:r>
+      <w:r>
+        <w:rPr>
+          <w:rFonts w:ascii="Times New Roman" w:hAnsi="Times New Roman" w:cs="Times New Roman"/>
+        </w:rPr>
+        <w:t>10</w:t>
+      </w:r>
+    </w:p>
+    <w:p>
+      <w:pPr>
+        <w:rPr>
+          <w:rFonts w:ascii="Times New Roman" w:hAnsi="Times New Roman" w:cs="Times New Roman"/>
+        </w:rPr>
+      </w:pPr>
+      <w:r>
+        <w:rPr>
+          <w:rFonts w:ascii="Times New Roman" w:hAnsi="Times New Roman" w:cs="Times New Roman"/>
+        </w:rPr>
+        <w:t xml:space="preserve">Functional Agent wins- </w:t>
+      </w:r>
+      <w:r>
+        <w:rPr>
+          <w:rFonts w:ascii="Times New Roman" w:hAnsi="Times New Roman" w:cs="Times New Roman"/>
+        </w:rPr>
+        <w:t>74</w:t>
+      </w:r>
+    </w:p>
+    <w:p>
+      <w:pPr>
+        <w:rPr>
+          <w:rFonts w:ascii="Times New Roman" w:hAnsi="Times New Roman" w:cs="Times New Roman"/>
+        </w:rPr>
+      </w:pPr>
+      <w:r>
+        <w:rPr>
+          <w:rFonts w:ascii="Times New Roman" w:hAnsi="Times New Roman" w:cs="Times New Roman"/>
+        </w:rPr>
+        <w:t>Number of Draw Games- 1</w:t>
+      </w:r>
+      <w:r>
+        <w:rPr>
+          <w:rFonts w:ascii="Times New Roman" w:hAnsi="Times New Roman" w:cs="Times New Roman"/>
+        </w:rPr>
+        <w:t>6</w:t>
+      </w:r>
+    </w:p>
+    <w:p>
+      <w:pPr>
+        <w:rPr>
+          <w:rFonts w:ascii="Times New Roman" w:hAnsi="Times New Roman" w:cs="Times New Roman"/>
+        </w:rPr>
+      </w:pPr>
+      <w:r>
+        <w:rPr>
+          <w:rFonts w:ascii="Times New Roman" w:hAnsi="Times New Roman" w:cs="Times New Roman"/>
+        </w:rPr>
+        <w:t xml:space="preserve">Average Score of Functional Agent </w:t>
+      </w:r>
+      <w:r>
+        <w:rPr>
+          <w:rFonts w:ascii="Times New Roman" w:hAnsi="Times New Roman" w:cs="Times New Roman"/>
+        </w:rPr>
+        <w:t>– 3.04</w:t>
+      </w:r>
+    </w:p>
+    <w:p>
+      <w:pPr>
+        <w:rPr>
+          <w:rFonts w:ascii="Times New Roman" w:hAnsi="Times New Roman" w:cs="Times New Roman"/>
+        </w:rPr>
+      </w:pPr>
+      <w:r>
+        <w:rPr>
+          <w:rFonts w:ascii="Times New Roman" w:hAnsi="Times New Roman" w:cs="Times New Roman"/>
+        </w:rPr>
+        <w:t xml:space="preserve">Average Score of Random Agent – </w:t>
+      </w:r>
+      <w:r>
+        <w:rPr>
+          <w:rFonts w:ascii="Times New Roman" w:hAnsi="Times New Roman" w:cs="Times New Roman"/>
+        </w:rPr>
+        <w:t>0.96</w:t>
+      </w:r>
+    </w:p>
+    <w:p>
+      <w:pPr>
+        <w:rPr>
+          <w:rFonts w:ascii="Times New Roman" w:hAnsi="Times New Roman" w:cs="Times New Roman"/>
+        </w:rPr>
+      </w:pPr>
+      <w:r>
+        <w:rPr>
+          <w:rFonts w:ascii="Times New Roman" w:hAnsi="Times New Roman" w:cs="Times New Roman"/>
+        </w:rPr>
+        <w:t xml:space="preserve">Time consumed- </w:t>
+      </w:r>
+      <w:r>
+        <w:rPr>
+          <w:rFonts w:ascii="Times New Roman" w:hAnsi="Times New Roman" w:cs="Times New Roman"/>
+        </w:rPr>
+        <w:t>500</w:t>
+      </w:r>
+      <w:r>
+        <w:rPr>
+          <w:rFonts w:ascii="Times New Roman" w:hAnsi="Times New Roman" w:cs="Times New Roman"/>
+        </w:rPr>
+        <w:t xml:space="preserve"> Seconds</w:t>
+      </w:r>
+    </w:p>
+    <w:p>
+      <w:pPr>
+        <w:rPr>
+          <w:rFonts w:ascii="Times New Roman" w:hAnsi="Times New Roman" w:cs="Times New Roman"/>
+        </w:rPr>
+      </w:pPr>
+      <w:r>
+        <w:rPr>
+          <w:noProof/>
+        </w:rPr>
+        <w:lastRenderedPageBreak/>
+        <w:drawing>
+          <wp:inline distT="0" distB="0" distL="0" distR="0" wp14:anchorId="0AF07C79" wp14:editId="747551A7">
+            <wp:extent cx="5852160" cy="4351020"/>
+            <wp:effectExtent l="0" t="0" r="0" b="0"/>
+            <wp:docPr id="32" name="Picture 32"/>
+            <wp:cNvGraphicFramePr>
+              <a:graphicFrameLocks xmlns:a="http://schemas.openxmlformats.org/drawingml/2006/main" noChangeAspect="1"/>
+            </wp:cNvGraphicFramePr>
+            <a:graphic xmlns:a="http://schemas.openxmlformats.org/drawingml/2006/main">
+              <a:graphicData uri="http://schemas.openxmlformats.org/drawingml/2006/picture">
+                <pic:pic xmlns:pic="http://schemas.openxmlformats.org/drawingml/2006/picture">
+                  <pic:nvPicPr>
+                    <pic:cNvPr id="0" name="Picture 13"/>
+                    <pic:cNvPicPr>
+                      <a:picLocks noChangeAspect="1" noChangeArrowheads="1"/>
+                    </pic:cNvPicPr>
+                  </pic:nvPicPr>
+                  <pic:blipFill>
+                    <a:blip r:embed="rId15">
+                      <a:extLst>
+                        <a:ext uri="{28A0092B-C50C-407E-A947-70E740481C1C}">
+                          <a14:useLocalDpi xmlns:a14="http://schemas.microsoft.com/office/drawing/2010/main" val="0"/>
+                        </a:ext>
+                      </a:extLst>
+                    </a:blip>
+                    <a:srcRect/>
+                    <a:stretch>
+                      <a:fillRect/>
+                    </a:stretch>
+                  </pic:blipFill>
+                  <pic:spPr bwMode="auto">
+                    <a:xfrm>
+                      <a:off x="0" y="0"/>
+                      <a:ext cx="5852160" cy="4351020"/>
+                    </a:xfrm>
+                    <a:prstGeom prst="rect">
+                      <a:avLst/>
+                    </a:prstGeom>
+                    <a:noFill/>
+                    <a:ln>
+                      <a:noFill/>
+                    </a:ln>
+                  </pic:spPr>
+                </pic:pic>
+              </a:graphicData>
+            </a:graphic>
+          </wp:inline>
+        </w:drawing>
+      </w:r>
+    </w:p>
+    <w:p>
+      <w:pPr>
+        <w:jc w:val="center"/>
+        <w:rPr>
+          <w:rFonts w:ascii="Times New Roman" w:hAnsi="Times New Roman" w:cs="Times New Roman"/>
+        </w:rPr>
+      </w:pPr>
+      <w:r>
+        <w:rPr>
+          <w:rFonts w:ascii="Times New Roman" w:hAnsi="Times New Roman" w:cs="Times New Roman"/>
+        </w:rPr>
+        <w:t>Score Vs Iterations (100</w:t>
+      </w:r>
+      <w:r>
+        <w:rPr>
+          <w:rFonts w:ascii="Times New Roman" w:hAnsi="Times New Roman" w:cs="Times New Roman"/>
+        </w:rPr>
+        <w:t>0</w:t>
+      </w:r>
+      <w:r>
+        <w:rPr>
+          <w:rFonts w:ascii="Times New Roman" w:hAnsi="Times New Roman" w:cs="Times New Roman"/>
+        </w:rPr>
+        <w:t>0 training iterations)</w:t>
+      </w:r>
+    </w:p>
+    <w:p>
+      <w:pPr>
+        <w:jc w:val="center"/>
+        <w:rPr>
+          <w:rFonts w:ascii="Times New Roman" w:hAnsi="Times New Roman" w:cs="Times New Roman"/>
+        </w:rPr>
+      </w:pPr>
+      <w:r>
+        <w:rPr>
+          <w:noProof/>
+        </w:rPr>
+        <w:drawing>
+          <wp:inline distT="0" distB="0" distL="0" distR="0" wp14:anchorId="099E6EAC" wp14:editId="7561CB86">
+            <wp:extent cx="5943600" cy="2944495"/>
+            <wp:effectExtent l="0" t="0" r="0" b="8255"/>
+            <wp:docPr id="33" name="Picture 33"/>
+            <wp:cNvGraphicFramePr>
+              <a:graphicFrameLocks xmlns:a="http://schemas.openxmlformats.org/drawingml/2006/main" noChangeAspect="1"/>
+            </wp:cNvGraphicFramePr>
+            <a:graphic xmlns:a="http://schemas.openxmlformats.org/drawingml/2006/main">
+              <a:graphicData uri="http://schemas.openxmlformats.org/drawingml/2006/picture">
+                <pic:pic xmlns:pic="http://schemas.openxmlformats.org/drawingml/2006/picture">
+                  <pic:nvPicPr>
+                    <pic:cNvPr id="0" name="Picture 15"/>
+                    <pic:cNvPicPr>
+                      <a:picLocks noChangeAspect="1" noChangeArrowheads="1"/>
+                    </pic:cNvPicPr>
+                  </pic:nvPicPr>
+                  <pic:blipFill>
+                    <a:blip r:embed="rId16">
+                      <a:extLst>
+                        <a:ext uri="{28A0092B-C50C-407E-A947-70E740481C1C}">
+                          <a14:useLocalDpi xmlns:a14="http://schemas.microsoft.com/office/drawing/2010/main" val="0"/>
+                        </a:ext>
+                      </a:extLst>
+                    </a:blip>
+                    <a:srcRect/>
+                    <a:stretch>
+                      <a:fillRect/>
+                    </a:stretch>
+                  </pic:blipFill>
+                  <pic:spPr bwMode="auto">
+                    <a:xfrm>
+                      <a:off x="0" y="0"/>
+                      <a:ext cx="5943600" cy="2944495"/>
+                    </a:xfrm>
+                    <a:prstGeom prst="rect">
+                      <a:avLst/>
+                    </a:prstGeom>
+                    <a:noFill/>
+                    <a:ln>
+                      <a:noFill/>
+                    </a:ln>
+                  </pic:spPr>
+                </pic:pic>
+              </a:graphicData>
+            </a:graphic>
+          </wp:inline>
+        </w:drawing>
+      </w:r>
+    </w:p>
+    <w:p>
+      <w:pPr>
+        <w:jc w:val="center"/>
+        <w:rPr>
+          <w:rFonts w:ascii="Times New Roman" w:hAnsi="Times New Roman" w:cs="Times New Roman"/>
+        </w:rPr>
+      </w:pPr>
+      <w:r>
+        <w:rPr>
+          <w:rFonts w:ascii="Times New Roman" w:hAnsi="Times New Roman" w:cs="Times New Roman"/>
+        </w:rPr>
+        <w:t>Reward Vs Iterations and Histogram of total reward graphs</w:t>
       </w:r>
     </w:p>
     <w:p>
@@ -6221,7 +6447,6 @@
               <w:rPr>
                 <w:rFonts w:ascii="Times New Roman" w:hAnsi="Times New Roman" w:cs="Times New Roman"/>
               </w:rPr>
-              <w:lastRenderedPageBreak/>
               <w:t>Training Loop</w:t>
             </w:r>
           </w:p>
@@ -6303,7 +6528,13 @@
               <w:rPr>
                 <w:rFonts w:ascii="Times New Roman" w:hAnsi="Times New Roman" w:cs="Times New Roman"/>
               </w:rPr>
-              <w:t>6%</w:t>
+              <w:t>54</w:t>
+            </w:r>
+            <w:r>
+              <w:rPr>
+                <w:rFonts w:ascii="Times New Roman" w:hAnsi="Times New Roman" w:cs="Times New Roman"/>
+              </w:rPr>
+              <w:t>%</w:t>
             </w:r>
           </w:p>
         </w:tc>
@@ -6322,7 +6553,13 @@
               <w:rPr>
                 <w:rFonts w:ascii="Times New Roman" w:hAnsi="Times New Roman" w:cs="Times New Roman"/>
               </w:rPr>
-              <w:t>79%</w:t>
+              <w:t>31</w:t>
+            </w:r>
+            <w:r>
+              <w:rPr>
+                <w:rFonts w:ascii="Times New Roman" w:hAnsi="Times New Roman" w:cs="Times New Roman"/>
+              </w:rPr>
+              <w:t>%</w:t>
             </w:r>
           </w:p>
         </w:tc>
@@ -6362,7 +6599,13 @@
               <w:rPr>
                 <w:rFonts w:ascii="Times New Roman" w:hAnsi="Times New Roman" w:cs="Times New Roman"/>
               </w:rPr>
-              <w:t>3%</w:t>
+              <w:t>60</w:t>
+            </w:r>
+            <w:r>
+              <w:rPr>
+                <w:rFonts w:ascii="Times New Roman" w:hAnsi="Times New Roman" w:cs="Times New Roman"/>
+              </w:rPr>
+              <w:t>%</w:t>
             </w:r>
           </w:p>
         </w:tc>
@@ -6381,7 +6624,13 @@
               <w:rPr>
                 <w:rFonts w:ascii="Times New Roman" w:hAnsi="Times New Roman" w:cs="Times New Roman"/>
               </w:rPr>
-              <w:t>85%</w:t>
+              <w:t>28</w:t>
+            </w:r>
+            <w:r>
+              <w:rPr>
+                <w:rFonts w:ascii="Times New Roman" w:hAnsi="Times New Roman" w:cs="Times New Roman"/>
+              </w:rPr>
+              <w:t>%</w:t>
             </w:r>
           </w:p>
         </w:tc>
@@ -6421,7 +6670,13 @@
               <w:rPr>
                 <w:rFonts w:ascii="Times New Roman" w:hAnsi="Times New Roman" w:cs="Times New Roman"/>
               </w:rPr>
-              <w:t>7%</w:t>
+              <w:t>10</w:t>
+            </w:r>
+            <w:r>
+              <w:rPr>
+                <w:rFonts w:ascii="Times New Roman" w:hAnsi="Times New Roman" w:cs="Times New Roman"/>
+              </w:rPr>
+              <w:t>%</w:t>
             </w:r>
           </w:p>
         </w:tc>
@@ -6440,7 +6695,13 @@
               <w:rPr>
                 <w:rFonts w:ascii="Times New Roman" w:hAnsi="Times New Roman" w:cs="Times New Roman"/>
               </w:rPr>
-              <w:t>76%</w:t>
+              <w:t>74</w:t>
+            </w:r>
+            <w:r>
+              <w:rPr>
+                <w:rFonts w:ascii="Times New Roman" w:hAnsi="Times New Roman" w:cs="Times New Roman"/>
+              </w:rPr>
+              <w:t>%</w:t>
             </w:r>
           </w:p>
         </w:tc>
@@ -6584,7 +6845,7 @@
               <w:rPr>
                 <w:rFonts w:ascii="Times New Roman" w:hAnsi="Times New Roman" w:cs="Times New Roman"/>
               </w:rPr>
-              <w:t>0.84</w:t>
+              <w:t>2.38</w:t>
             </w:r>
           </w:p>
         </w:tc>
@@ -6603,7 +6864,7 @@
               <w:rPr>
                 <w:rFonts w:ascii="Times New Roman" w:hAnsi="Times New Roman" w:cs="Times New Roman"/>
               </w:rPr>
-              <w:t>3.16</w:t>
+              <w:t>1.62</w:t>
             </w:r>
           </w:p>
         </w:tc>
@@ -6643,7 +6904,7 @@
               <w:rPr>
                 <w:rFonts w:ascii="Times New Roman" w:hAnsi="Times New Roman" w:cs="Times New Roman"/>
               </w:rPr>
-              <w:t>0.69</w:t>
+              <w:t>2.51</w:t>
             </w:r>
           </w:p>
         </w:tc>
@@ -6662,7 +6923,7 @@
               <w:rPr>
                 <w:rFonts w:ascii="Times New Roman" w:hAnsi="Times New Roman" w:cs="Times New Roman"/>
               </w:rPr>
-              <w:t>3.31</w:t>
+              <w:t>1.49</w:t>
             </w:r>
           </w:p>
         </w:tc>
@@ -6702,7 +6963,7 @@
               <w:rPr>
                 <w:rFonts w:ascii="Times New Roman" w:hAnsi="Times New Roman" w:cs="Times New Roman"/>
               </w:rPr>
-              <w:t>0.76</w:t>
+              <w:t>0.96</w:t>
             </w:r>
           </w:p>
         </w:tc>
@@ -6721,7 +6982,7 @@
               <w:rPr>
                 <w:rFonts w:ascii="Times New Roman" w:hAnsi="Times New Roman" w:cs="Times New Roman"/>
               </w:rPr>
-              <w:t>3.2</w:t>
+              <w:t>3.04</w:t>
             </w:r>
           </w:p>
         </w:tc>
@@ -6794,46 +7055,88 @@
         <w:rPr>
           <w:rFonts w:ascii="Times New Roman" w:hAnsi="Times New Roman" w:cs="Times New Roman"/>
         </w:rPr>
-        <w:t>Used epsilon greedy policy.</w:t>
-      </w:r>
-    </w:p>
-    <w:p>
-      <w:pPr>
-        <w:rPr>
-          <w:rFonts w:ascii="Times New Roman" w:hAnsi="Times New Roman" w:cs="Times New Roman"/>
-        </w:rPr>
-      </w:pPr>
-      <w:r>
-        <w:rPr>
-          <w:rFonts w:ascii="Times New Roman" w:hAnsi="Times New Roman" w:cs="Times New Roman"/>
-        </w:rPr>
-        <w:t>Learning Rate- 0.6</w:t>
-      </w:r>
-    </w:p>
-    <w:p>
-      <w:pPr>
-        <w:rPr>
-          <w:rFonts w:ascii="Times New Roman" w:hAnsi="Times New Roman" w:cs="Times New Roman"/>
-        </w:rPr>
-      </w:pPr>
-      <w:r>
-        <w:rPr>
-          <w:rFonts w:ascii="Times New Roman" w:hAnsi="Times New Roman" w:cs="Times New Roman"/>
-        </w:rPr>
-        <w:t>Discount Factor- 0.7</w:t>
-      </w:r>
-    </w:p>
-    <w:p>
-      <w:pPr>
-        <w:rPr>
-          <w:rFonts w:ascii="Times New Roman" w:hAnsi="Times New Roman" w:cs="Times New Roman"/>
-        </w:rPr>
-      </w:pPr>
-      <w:r>
-        <w:rPr>
-          <w:rFonts w:ascii="Times New Roman" w:hAnsi="Times New Roman" w:cs="Times New Roman"/>
-        </w:rPr>
-        <w:t xml:space="preserve">Epsilon- 0.6 </w:t>
+        <w:t>Hidden Layers: 150 x 150 x 150 x 150</w:t>
+      </w:r>
+    </w:p>
+    <w:p>
+      <w:pPr>
+        <w:rPr>
+          <w:rFonts w:ascii="Times New Roman" w:hAnsi="Times New Roman" w:cs="Times New Roman"/>
+          <w:b/>
+        </w:rPr>
+      </w:pPr>
+      <w:r>
+        <w:rPr>
+          <w:rFonts w:ascii="Times New Roman" w:hAnsi="Times New Roman" w:cs="Times New Roman"/>
+          <w:b/>
+        </w:rPr>
+        <w:t>Reward Strategy:</w:t>
+      </w:r>
+    </w:p>
+    <w:p>
+      <w:pPr>
+        <w:rPr>
+          <w:rFonts w:ascii="Times New Roman" w:hAnsi="Times New Roman" w:cs="Times New Roman"/>
+        </w:rPr>
+      </w:pPr>
+      <w:r>
+        <w:rPr>
+          <w:rFonts w:ascii="Times New Roman" w:hAnsi="Times New Roman" w:cs="Times New Roman"/>
+        </w:rPr>
+        <w:t>Completed Box = +1</w:t>
+      </w:r>
+    </w:p>
+    <w:p>
+      <w:pPr>
+        <w:rPr>
+          <w:rFonts w:ascii="Times New Roman" w:hAnsi="Times New Roman" w:cs="Times New Roman"/>
+        </w:rPr>
+      </w:pPr>
+      <w:r>
+        <w:rPr>
+          <w:rFonts w:ascii="Times New Roman" w:hAnsi="Times New Roman" w:cs="Times New Roman"/>
+        </w:rPr>
+        <w:t>Win = +5</w:t>
+      </w:r>
+    </w:p>
+    <w:p>
+      <w:pPr>
+        <w:rPr>
+          <w:rFonts w:ascii="Times New Roman" w:hAnsi="Times New Roman" w:cs="Times New Roman"/>
+        </w:rPr>
+      </w:pPr>
+      <w:r>
+        <w:rPr>
+          <w:rFonts w:ascii="Times New Roman" w:hAnsi="Times New Roman" w:cs="Times New Roman"/>
+        </w:rPr>
+        <w:t>Invalid Action = -1</w:t>
+      </w:r>
+    </w:p>
+    <w:p>
+      <w:pPr>
+        <w:rPr>
+          <w:rFonts w:ascii="Times New Roman" w:hAnsi="Times New Roman" w:cs="Times New Roman"/>
+        </w:rPr>
+      </w:pPr>
+      <w:r>
+        <w:rPr>
+          <w:rFonts w:ascii="Times New Roman" w:hAnsi="Times New Roman" w:cs="Times New Roman"/>
+        </w:rPr>
+        <w:t xml:space="preserve">Reward for invalid action is needed since the neural net </w:t>
+      </w:r>
+      <w:proofErr w:type="gramStart"/>
+      <w:r>
+        <w:rPr>
+          <w:rFonts w:ascii="Times New Roman" w:hAnsi="Times New Roman" w:cs="Times New Roman"/>
+        </w:rPr>
+        <w:t>has to</w:t>
+      </w:r>
+      <w:proofErr w:type="gramEnd"/>
+      <w:r>
+        <w:rPr>
+          <w:rFonts w:ascii="Times New Roman" w:hAnsi="Times New Roman" w:cs="Times New Roman"/>
+        </w:rPr>
+        <w:t xml:space="preserve"> learn that invalid actions are not possible. Initially negative reward was not given, and the neural net did not provide promising results.</w:t>
       </w:r>
     </w:p>
     <w:p>
@@ -6907,6 +7210,7 @@
       <w:pPr>
         <w:rPr>
           <w:rFonts w:ascii="Times New Roman" w:hAnsi="Times New Roman" w:cs="Times New Roman"/>
+          <w:b/>
         </w:rPr>
       </w:pPr>
       <w:r>
@@ -6915,27 +7219,70 @@
         </w:rPr>
         <w:t>Blue – Random Agent</w:t>
       </w:r>
-    </w:p>
-    <w:p>
-      <w:pPr>
-        <w:rPr>
-          <w:rFonts w:ascii="Times New Roman" w:hAnsi="Times New Roman" w:cs="Times New Roman"/>
-          <w:b/>
-        </w:rPr>
-      </w:pPr>
-      <w:r>
-        <w:rPr>
-          <w:rFonts w:ascii="Times New Roman" w:hAnsi="Times New Roman" w:cs="Times New Roman"/>
-          <w:b/>
-        </w:rPr>
-        <w:t>For 100 Games self-</w:t>
-      </w:r>
-      <w:r>
-        <w:rPr>
-          <w:rFonts w:ascii="Times New Roman" w:hAnsi="Times New Roman" w:cs="Times New Roman"/>
-          <w:b/>
-        </w:rPr>
-        <w:t>play learning phase</w:t>
+      <w:r>
+        <w:rPr>
+          <w:rFonts w:ascii="Times New Roman" w:hAnsi="Times New Roman" w:cs="Times New Roman"/>
+          <w:b/>
+        </w:rPr>
+        <w:t xml:space="preserve"> </w:t>
+      </w:r>
+    </w:p>
+    <w:p>
+      <w:pPr>
+        <w:rPr>
+          <w:rFonts w:ascii="Times New Roman" w:hAnsi="Times New Roman" w:cs="Times New Roman"/>
+          <w:b/>
+        </w:rPr>
+      </w:pPr>
+      <w:r>
+        <w:rPr>
+          <w:rFonts w:ascii="Times New Roman" w:hAnsi="Times New Roman" w:cs="Times New Roman"/>
+          <w:b/>
+        </w:rPr>
+        <w:lastRenderedPageBreak/>
+        <w:t>Results with random agent</w:t>
+      </w:r>
+      <w:r>
+        <w:rPr>
+          <w:rFonts w:ascii="Times New Roman" w:hAnsi="Times New Roman" w:cs="Times New Roman"/>
+          <w:b/>
+        </w:rPr>
+        <w:t xml:space="preserve"> </w:t>
+      </w:r>
+      <w:r>
+        <w:rPr>
+          <w:rFonts w:ascii="Times New Roman" w:hAnsi="Times New Roman" w:cs="Times New Roman"/>
+          <w:b/>
+        </w:rPr>
+        <w:t xml:space="preserve">after </w:t>
+      </w:r>
+      <w:r>
+        <w:rPr>
+          <w:rFonts w:ascii="Times New Roman" w:hAnsi="Times New Roman" w:cs="Times New Roman"/>
+          <w:b/>
+        </w:rPr>
+        <w:t xml:space="preserve">100 </w:t>
+      </w:r>
+      <w:r>
+        <w:rPr>
+          <w:rFonts w:ascii="Times New Roman" w:hAnsi="Times New Roman" w:cs="Times New Roman"/>
+          <w:b/>
+        </w:rPr>
+        <w:t>g</w:t>
+      </w:r>
+      <w:r>
+        <w:rPr>
+          <w:rFonts w:ascii="Times New Roman" w:hAnsi="Times New Roman" w:cs="Times New Roman"/>
+          <w:b/>
+        </w:rPr>
+        <w:t xml:space="preserve">ames </w:t>
+      </w:r>
+      <w:r>
+        <w:rPr>
+          <w:rFonts w:ascii="Times New Roman" w:hAnsi="Times New Roman" w:cs="Times New Roman"/>
+          <w:b/>
+        </w:rPr>
+        <w:t>training</w:t>
       </w:r>
       <w:r>
         <w:rPr>
@@ -6955,162 +7302,6 @@
         <w:rPr>
           <w:rFonts w:ascii="Times New Roman" w:hAnsi="Times New Roman" w:cs="Times New Roman"/>
         </w:rPr>
-        <w:t>Agent1 – Q Learning Agent</w:t>
-      </w:r>
-    </w:p>
-    <w:p>
-      <w:pPr>
-        <w:rPr>
-          <w:rFonts w:ascii="Times New Roman" w:hAnsi="Times New Roman" w:cs="Times New Roman"/>
-        </w:rPr>
-      </w:pPr>
-      <w:r>
-        <w:rPr>
-          <w:rFonts w:ascii="Times New Roman" w:hAnsi="Times New Roman" w:cs="Times New Roman"/>
-        </w:rPr>
-        <w:t>Agent2 – Q Learning Agent</w:t>
-      </w:r>
-    </w:p>
-    <w:p>
-      <w:pPr>
-        <w:rPr>
-          <w:rFonts w:ascii="Times New Roman" w:hAnsi="Times New Roman" w:cs="Times New Roman"/>
-        </w:rPr>
-      </w:pPr>
-      <w:r>
-        <w:rPr>
-          <w:rFonts w:ascii="Times New Roman" w:hAnsi="Times New Roman" w:cs="Times New Roman"/>
-        </w:rPr>
-        <w:t>Both agents update same Q table</w:t>
-      </w:r>
-    </w:p>
-    <w:p>
-      <w:pPr>
-        <w:rPr>
-          <w:rFonts w:ascii="Times New Roman" w:hAnsi="Times New Roman" w:cs="Times New Roman"/>
-        </w:rPr>
-      </w:pPr>
-      <w:r>
-        <w:rPr>
-          <w:rFonts w:ascii="Times New Roman" w:hAnsi="Times New Roman" w:cs="Times New Roman"/>
-        </w:rPr>
-        <w:t>Agent1 wins- 51</w:t>
-      </w:r>
-    </w:p>
-    <w:p>
-      <w:pPr>
-        <w:rPr>
-          <w:rFonts w:ascii="Times New Roman" w:hAnsi="Times New Roman" w:cs="Times New Roman"/>
-        </w:rPr>
-      </w:pPr>
-      <w:r>
-        <w:rPr>
-          <w:rFonts w:ascii="Times New Roman" w:hAnsi="Times New Roman" w:cs="Times New Roman"/>
-        </w:rPr>
-        <w:lastRenderedPageBreak/>
-        <w:t>Agent1 wins- 49</w:t>
-      </w:r>
-    </w:p>
-    <w:p>
-      <w:pPr>
-        <w:rPr>
-          <w:rFonts w:ascii="Times New Roman" w:hAnsi="Times New Roman" w:cs="Times New Roman"/>
-        </w:rPr>
-      </w:pPr>
-      <w:r>
-        <w:rPr>
-          <w:rFonts w:ascii="Times New Roman" w:hAnsi="Times New Roman" w:cs="Times New Roman"/>
-        </w:rPr>
-        <w:t>Number of Draw Games- 0</w:t>
-      </w:r>
-    </w:p>
-    <w:p>
-      <w:pPr>
-        <w:rPr>
-          <w:rFonts w:ascii="Times New Roman" w:hAnsi="Times New Roman" w:cs="Times New Roman"/>
-        </w:rPr>
-      </w:pPr>
-      <w:r>
-        <w:rPr>
-          <w:rFonts w:ascii="Times New Roman" w:hAnsi="Times New Roman" w:cs="Times New Roman"/>
-        </w:rPr>
-        <w:t>Time consumed- 4 Seconds</w:t>
-      </w:r>
-    </w:p>
-    <w:p>
-      <w:pPr>
-        <w:rPr>
-          <w:rFonts w:ascii="Times New Roman" w:hAnsi="Times New Roman" w:cs="Times New Roman"/>
-          <w:b/>
-        </w:rPr>
-      </w:pPr>
-      <w:r>
-        <w:rPr>
-          <w:rFonts w:ascii="Times New Roman" w:hAnsi="Times New Roman" w:cs="Times New Roman"/>
-          <w:b/>
-        </w:rPr>
-        <w:t>Results with random agent</w:t>
-      </w:r>
-      <w:r>
-        <w:rPr>
-          <w:rFonts w:ascii="Times New Roman" w:hAnsi="Times New Roman" w:cs="Times New Roman"/>
-          <w:b/>
-        </w:rPr>
-        <w:t xml:space="preserve"> </w:t>
-      </w:r>
-      <w:r>
-        <w:rPr>
-          <w:rFonts w:ascii="Times New Roman" w:hAnsi="Times New Roman" w:cs="Times New Roman"/>
-          <w:b/>
-        </w:rPr>
-        <w:t xml:space="preserve">after </w:t>
-      </w:r>
-      <w:r>
-        <w:rPr>
-          <w:rFonts w:ascii="Times New Roman" w:hAnsi="Times New Roman" w:cs="Times New Roman"/>
-          <w:b/>
-        </w:rPr>
-        <w:t xml:space="preserve">100 </w:t>
-      </w:r>
-      <w:r>
-        <w:rPr>
-          <w:rFonts w:ascii="Times New Roman" w:hAnsi="Times New Roman" w:cs="Times New Roman"/>
-          <w:b/>
-        </w:rPr>
-        <w:t>g</w:t>
-      </w:r>
-      <w:r>
-        <w:rPr>
-          <w:rFonts w:ascii="Times New Roman" w:hAnsi="Times New Roman" w:cs="Times New Roman"/>
-          <w:b/>
-        </w:rPr>
-        <w:t xml:space="preserve">ames </w:t>
-      </w:r>
-      <w:r>
-        <w:rPr>
-          <w:rFonts w:ascii="Times New Roman" w:hAnsi="Times New Roman" w:cs="Times New Roman"/>
-          <w:b/>
-        </w:rPr>
-        <w:t>training</w:t>
-      </w:r>
-      <w:r>
-        <w:rPr>
-          <w:rFonts w:ascii="Times New Roman" w:hAnsi="Times New Roman" w:cs="Times New Roman"/>
-          <w:b/>
-        </w:rPr>
-        <w:t>:</w:t>
-      </w:r>
-    </w:p>
-    <w:p>
-      <w:pPr>
-        <w:rPr>
-          <w:rFonts w:ascii="Times New Roman" w:hAnsi="Times New Roman" w:cs="Times New Roman"/>
-        </w:rPr>
-      </w:pPr>
-      <w:r>
-        <w:rPr>
-          <w:rFonts w:ascii="Times New Roman" w:hAnsi="Times New Roman" w:cs="Times New Roman"/>
-        </w:rPr>
         <w:t>Agent1 – Random Agent</w:t>
       </w:r>
     </w:p>
@@ -7124,116 +7315,157 @@
         <w:rPr>
           <w:rFonts w:ascii="Times New Roman" w:hAnsi="Times New Roman" w:cs="Times New Roman"/>
         </w:rPr>
-        <w:t>Agent2 – Q Learning Agent</w:t>
-      </w:r>
-    </w:p>
-    <w:p>
-      <w:pPr>
-        <w:rPr>
-          <w:rFonts w:ascii="Times New Roman" w:hAnsi="Times New Roman" w:cs="Times New Roman"/>
-        </w:rPr>
-      </w:pPr>
-      <w:r>
-        <w:rPr>
-          <w:rFonts w:ascii="Times New Roman" w:hAnsi="Times New Roman" w:cs="Times New Roman"/>
-        </w:rPr>
-        <w:t>Used Q table trained with 100 games of self-play</w:t>
-      </w:r>
-    </w:p>
-    <w:p>
-      <w:pPr>
-        <w:rPr>
-          <w:rFonts w:ascii="Times New Roman" w:hAnsi="Times New Roman" w:cs="Times New Roman"/>
-        </w:rPr>
-      </w:pPr>
-      <w:r>
-        <w:rPr>
-          <w:rFonts w:ascii="Times New Roman" w:hAnsi="Times New Roman" w:cs="Times New Roman"/>
-        </w:rPr>
-        <w:t>Random Agent wins- 12</w:t>
-      </w:r>
-    </w:p>
-    <w:p>
-      <w:pPr>
-        <w:rPr>
-          <w:rFonts w:ascii="Times New Roman" w:hAnsi="Times New Roman" w:cs="Times New Roman"/>
-        </w:rPr>
-      </w:pPr>
-      <w:r>
-        <w:rPr>
-          <w:rFonts w:ascii="Times New Roman" w:hAnsi="Times New Roman" w:cs="Times New Roman"/>
-        </w:rPr>
-        <w:t>Q learning agent wins- 88</w:t>
-      </w:r>
-    </w:p>
-    <w:p>
-      <w:pPr>
-        <w:rPr>
-          <w:rFonts w:ascii="Times New Roman" w:hAnsi="Times New Roman" w:cs="Times New Roman"/>
-        </w:rPr>
-      </w:pPr>
-      <w:r>
-        <w:rPr>
-          <w:rFonts w:ascii="Times New Roman" w:hAnsi="Times New Roman" w:cs="Times New Roman"/>
-        </w:rPr>
-        <w:t>Number of Draw Games- 0</w:t>
-      </w:r>
-    </w:p>
-    <w:p>
-      <w:pPr>
-        <w:rPr>
-          <w:rFonts w:ascii="Times New Roman" w:hAnsi="Times New Roman" w:cs="Times New Roman"/>
-        </w:rPr>
-      </w:pPr>
-      <w:r>
-        <w:rPr>
-          <w:rFonts w:ascii="Times New Roman" w:hAnsi="Times New Roman" w:cs="Times New Roman"/>
-        </w:rPr>
-        <w:t>Average Score of Random agent – 2.71</w:t>
-      </w:r>
-    </w:p>
-    <w:p>
-      <w:pPr>
-        <w:rPr>
-          <w:rFonts w:ascii="Times New Roman" w:hAnsi="Times New Roman" w:cs="Times New Roman"/>
-        </w:rPr>
-      </w:pPr>
-      <w:r>
-        <w:rPr>
-          <w:rFonts w:ascii="Times New Roman" w:hAnsi="Times New Roman" w:cs="Times New Roman"/>
-        </w:rPr>
-        <w:t>Average Score of Q Learning agent – 5.89</w:t>
-      </w:r>
-    </w:p>
-    <w:p>
-      <w:pPr>
-        <w:rPr>
-          <w:rFonts w:ascii="Times New Roman" w:hAnsi="Times New Roman" w:cs="Times New Roman"/>
-        </w:rPr>
-      </w:pPr>
-      <w:r>
-        <w:rPr>
-          <w:rFonts w:ascii="Times New Roman" w:hAnsi="Times New Roman" w:cs="Times New Roman"/>
-        </w:rPr>
-        <w:t>Time consumed- 5 Seconds</w:t>
-      </w:r>
-    </w:p>
-    <w:p>
-      <w:pPr>
-        <w:rPr>
-          <w:rFonts w:ascii="Times New Roman" w:hAnsi="Times New Roman" w:cs="Times New Roman"/>
-        </w:rPr>
-      </w:pPr>
-      <w:r>
-        <w:rPr>
-          <w:rFonts w:ascii="Times New Roman" w:hAnsi="Times New Roman" w:cs="Times New Roman"/>
+        <w:t>Agent2 – Functional Agent</w:t>
+      </w:r>
+    </w:p>
+    <w:p>
+      <w:pPr>
+        <w:rPr>
+          <w:rFonts w:ascii="Times New Roman" w:hAnsi="Times New Roman" w:cs="Times New Roman"/>
+        </w:rPr>
+      </w:pPr>
+      <w:r>
+        <w:rPr>
+          <w:rFonts w:ascii="Times New Roman" w:hAnsi="Times New Roman" w:cs="Times New Roman"/>
+        </w:rPr>
+        <w:t>Used trained neural net with 100 games of self-play</w:t>
+      </w:r>
+    </w:p>
+    <w:p>
+      <w:pPr>
+        <w:rPr>
+          <w:rFonts w:ascii="Times New Roman" w:hAnsi="Times New Roman" w:cs="Times New Roman"/>
+        </w:rPr>
+      </w:pPr>
+      <w:r>
+        <w:rPr>
+          <w:rFonts w:ascii="Times New Roman" w:hAnsi="Times New Roman" w:cs="Times New Roman"/>
+        </w:rPr>
+        <w:t xml:space="preserve">Random Agent wins- </w:t>
+      </w:r>
+      <w:r>
+        <w:rPr>
+          <w:rFonts w:ascii="Times New Roman" w:hAnsi="Times New Roman" w:cs="Times New Roman"/>
+        </w:rPr>
+        <w:t>49</w:t>
+      </w:r>
+    </w:p>
+    <w:p>
+      <w:pPr>
+        <w:rPr>
+          <w:rFonts w:ascii="Times New Roman" w:hAnsi="Times New Roman" w:cs="Times New Roman"/>
+        </w:rPr>
+      </w:pPr>
+      <w:r>
+        <w:rPr>
+          <w:rFonts w:ascii="Times New Roman" w:hAnsi="Times New Roman" w:cs="Times New Roman"/>
+        </w:rPr>
+        <w:t xml:space="preserve">Functional Agent wins- </w:t>
+      </w:r>
+      <w:r>
+        <w:rPr>
+          <w:rFonts w:ascii="Times New Roman" w:hAnsi="Times New Roman" w:cs="Times New Roman"/>
+        </w:rPr>
+        <w:t>51</w:t>
+      </w:r>
+    </w:p>
+    <w:p>
+      <w:pPr>
+        <w:rPr>
+          <w:rFonts w:ascii="Times New Roman" w:hAnsi="Times New Roman" w:cs="Times New Roman"/>
+        </w:rPr>
+      </w:pPr>
+      <w:r>
+        <w:rPr>
+          <w:rFonts w:ascii="Times New Roman" w:hAnsi="Times New Roman" w:cs="Times New Roman"/>
+        </w:rPr>
+        <w:t xml:space="preserve">Number of Draw Games- </w:t>
+      </w:r>
+      <w:r>
+        <w:rPr>
+          <w:rFonts w:ascii="Times New Roman" w:hAnsi="Times New Roman" w:cs="Times New Roman"/>
+        </w:rPr>
+        <w:t>0</w:t>
+      </w:r>
+    </w:p>
+    <w:p>
+      <w:pPr>
+        <w:rPr>
+          <w:rFonts w:ascii="Times New Roman" w:hAnsi="Times New Roman" w:cs="Times New Roman"/>
+        </w:rPr>
+      </w:pPr>
+      <w:r>
+        <w:rPr>
+          <w:rFonts w:ascii="Times New Roman" w:hAnsi="Times New Roman" w:cs="Times New Roman"/>
+        </w:rPr>
+        <w:t xml:space="preserve">Average Score of Functional Agent – </w:t>
+      </w:r>
+      <w:r>
+        <w:rPr>
+          <w:rFonts w:ascii="Times New Roman" w:hAnsi="Times New Roman" w:cs="Times New Roman"/>
+        </w:rPr>
+        <w:t>4.52</w:t>
+      </w:r>
+    </w:p>
+    <w:p>
+      <w:pPr>
+        <w:rPr>
+          <w:rFonts w:ascii="Times New Roman" w:hAnsi="Times New Roman" w:cs="Times New Roman"/>
+        </w:rPr>
+      </w:pPr>
+      <w:r>
+        <w:rPr>
+          <w:rFonts w:ascii="Times New Roman" w:hAnsi="Times New Roman" w:cs="Times New Roman"/>
+        </w:rPr>
+        <w:t xml:space="preserve">Average Score of Random Agent – </w:t>
+      </w:r>
+      <w:r>
+        <w:rPr>
+          <w:rFonts w:ascii="Times New Roman" w:hAnsi="Times New Roman" w:cs="Times New Roman"/>
+        </w:rPr>
+        <w:t>4.48</w:t>
+      </w:r>
+    </w:p>
+    <w:p>
+      <w:pPr>
+        <w:rPr>
+          <w:rFonts w:ascii="Times New Roman" w:hAnsi="Times New Roman" w:cs="Times New Roman"/>
+        </w:rPr>
+      </w:pPr>
+      <w:r>
+        <w:rPr>
+          <w:rFonts w:ascii="Times New Roman" w:hAnsi="Times New Roman" w:cs="Times New Roman"/>
+        </w:rPr>
+        <w:t xml:space="preserve">Time consumed- </w:t>
+      </w:r>
+      <w:r>
+        <w:rPr>
+          <w:rFonts w:ascii="Times New Roman" w:hAnsi="Times New Roman" w:cs="Times New Roman"/>
+        </w:rPr>
+        <w:t>7</w:t>
+      </w:r>
+      <w:r>
+        <w:rPr>
+          <w:rFonts w:ascii="Times New Roman" w:hAnsi="Times New Roman" w:cs="Times New Roman"/>
+        </w:rPr>
+        <w:t>0 Seconds</w:t>
+      </w:r>
+    </w:p>
+    <w:p>
+      <w:pPr>
+        <w:rPr>
+          <w:rFonts w:ascii="Times New Roman" w:hAnsi="Times New Roman" w:cs="Times New Roman"/>
+        </w:rPr>
+      </w:pPr>
+      <w:r>
+        <w:rPr>
           <w:noProof/>
         </w:rPr>
         <w:drawing>
-          <wp:inline distT="0" distB="0" distL="0" distR="0" wp14:anchorId="0E1F6FD0" wp14:editId="67114332">
-            <wp:extent cx="5852172" cy="4352553"/>
+          <wp:inline distT="0" distB="0" distL="0" distR="0" wp14:anchorId="35B35497" wp14:editId="28F30C23">
+            <wp:extent cx="5850255" cy="4351655"/>
             <wp:effectExtent l="0" t="0" r="0" b="0"/>
-            <wp:docPr id="18" name="Picture 18" descr="A screenshot of a cell phone&#10;&#10;Description automatically generated"/>
+            <wp:docPr id="40" name="Picture 40"/>
             <wp:cNvGraphicFramePr>
               <a:graphicFrameLocks xmlns:a="http://schemas.openxmlformats.org/drawingml/2006/main" noChangeAspect="1"/>
             </wp:cNvGraphicFramePr>
@@ -7241,29 +7473,36 @@
               <a:graphicData uri="http://schemas.openxmlformats.org/drawingml/2006/picture">
                 <pic:pic xmlns:pic="http://schemas.openxmlformats.org/drawingml/2006/picture">
                   <pic:nvPicPr>
-                    <pic:cNvPr id="8" name="2x2 1000.png"/>
-                    <pic:cNvPicPr/>
+                    <pic:cNvPr id="0" name="Picture 17"/>
+                    <pic:cNvPicPr>
+                      <a:picLocks noChangeAspect="1" noChangeArrowheads="1"/>
+                    </pic:cNvPicPr>
                   </pic:nvPicPr>
                   <pic:blipFill>
-                    <a:blip r:embed="rId9">
+                    <a:blip r:embed="rId17">
                       <a:extLst>
                         <a:ext uri="{28A0092B-C50C-407E-A947-70E740481C1C}">
                           <a14:useLocalDpi xmlns:a14="http://schemas.microsoft.com/office/drawing/2010/main" val="0"/>
                         </a:ext>
                       </a:extLst>
                     </a:blip>
+                    <a:srcRect/>
                     <a:stretch>
                       <a:fillRect/>
                     </a:stretch>
                   </pic:blipFill>
-                  <pic:spPr>
+                  <pic:spPr bwMode="auto">
                     <a:xfrm>
                       <a:off x="0" y="0"/>
-                      <a:ext cx="5852172" cy="4352553"/>
+                      <a:ext cx="5850255" cy="4351655"/>
                     </a:xfrm>
                     <a:prstGeom prst="rect">
                       <a:avLst/>
                     </a:prstGeom>
+                    <a:noFill/>
+                    <a:ln>
+                      <a:noFill/>
+                    </a:ln>
                   </pic:spPr>
                 </pic:pic>
               </a:graphicData>
@@ -7288,357 +7527,21 @@
     </w:p>
     <w:p>
       <w:pPr>
-        <w:rPr>
-          <w:rFonts w:ascii="Times New Roman" w:hAnsi="Times New Roman" w:cs="Times New Roman"/>
-        </w:rPr>
-      </w:pPr>
-    </w:p>
-    <w:p>
-      <w:pPr>
-        <w:rPr>
-          <w:rFonts w:ascii="Times New Roman" w:hAnsi="Times New Roman" w:cs="Times New Roman"/>
-          <w:b/>
-        </w:rPr>
-      </w:pPr>
-      <w:r>
-        <w:rPr>
-          <w:rFonts w:ascii="Times New Roman" w:hAnsi="Times New Roman" w:cs="Times New Roman"/>
-          <w:b/>
-        </w:rPr>
-        <w:t>For 1</w:t>
-      </w:r>
-      <w:r>
-        <w:rPr>
-          <w:rFonts w:ascii="Times New Roman" w:hAnsi="Times New Roman" w:cs="Times New Roman"/>
-          <w:b/>
-        </w:rPr>
-        <w:t>0</w:t>
-      </w:r>
-      <w:r>
-        <w:rPr>
-          <w:rFonts w:ascii="Times New Roman" w:hAnsi="Times New Roman" w:cs="Times New Roman"/>
-          <w:b/>
-        </w:rPr>
-        <w:t>00 Games self-</w:t>
-      </w:r>
-      <w:r>
-        <w:rPr>
-          <w:rFonts w:ascii="Times New Roman" w:hAnsi="Times New Roman" w:cs="Times New Roman"/>
-          <w:b/>
-        </w:rPr>
-        <w:t>play learning phase</w:t>
-      </w:r>
-      <w:r>
-        <w:rPr>
-          <w:rFonts w:ascii="Times New Roman" w:hAnsi="Times New Roman" w:cs="Times New Roman"/>
-          <w:b/>
-        </w:rPr>
-        <w:t>:</w:t>
-      </w:r>
-    </w:p>
-    <w:p>
-      <w:pPr>
-        <w:rPr>
-          <w:rFonts w:ascii="Times New Roman" w:hAnsi="Times New Roman" w:cs="Times New Roman"/>
-        </w:rPr>
-      </w:pPr>
-      <w:r>
-        <w:rPr>
-          <w:rFonts w:ascii="Times New Roman" w:hAnsi="Times New Roman" w:cs="Times New Roman"/>
-        </w:rPr>
-        <w:t>Agent1 – Q Learning Agent</w:t>
-      </w:r>
-    </w:p>
-    <w:p>
-      <w:pPr>
-        <w:rPr>
-          <w:rFonts w:ascii="Times New Roman" w:hAnsi="Times New Roman" w:cs="Times New Roman"/>
-        </w:rPr>
-      </w:pPr>
-      <w:r>
-        <w:rPr>
-          <w:rFonts w:ascii="Times New Roman" w:hAnsi="Times New Roman" w:cs="Times New Roman"/>
-        </w:rPr>
-        <w:t>Agent2 – Q Learning Agent</w:t>
-      </w:r>
-    </w:p>
-    <w:p>
-      <w:pPr>
-        <w:rPr>
-          <w:rFonts w:ascii="Times New Roman" w:hAnsi="Times New Roman" w:cs="Times New Roman"/>
-        </w:rPr>
-      </w:pPr>
-      <w:r>
-        <w:rPr>
-          <w:rFonts w:ascii="Times New Roman" w:hAnsi="Times New Roman" w:cs="Times New Roman"/>
-        </w:rPr>
-        <w:t>Both agents update same Q table</w:t>
-      </w:r>
-    </w:p>
-    <w:p>
-      <w:pPr>
-        <w:rPr>
-          <w:rFonts w:ascii="Times New Roman" w:hAnsi="Times New Roman" w:cs="Times New Roman"/>
-        </w:rPr>
-      </w:pPr>
-      <w:r>
-        <w:rPr>
-          <w:rFonts w:ascii="Times New Roman" w:hAnsi="Times New Roman" w:cs="Times New Roman"/>
-        </w:rPr>
-        <w:t>Agent1 wins- 485</w:t>
-      </w:r>
-    </w:p>
-    <w:p>
-      <w:pPr>
-        <w:rPr>
-          <w:rFonts w:ascii="Times New Roman" w:hAnsi="Times New Roman" w:cs="Times New Roman"/>
-        </w:rPr>
-      </w:pPr>
-      <w:r>
-        <w:rPr>
-          <w:rFonts w:ascii="Times New Roman" w:hAnsi="Times New Roman" w:cs="Times New Roman"/>
-        </w:rPr>
-        <w:t>Agent1 wins- 515</w:t>
-      </w:r>
-    </w:p>
-    <w:p>
-      <w:pPr>
-        <w:rPr>
-          <w:rFonts w:ascii="Times New Roman" w:hAnsi="Times New Roman" w:cs="Times New Roman"/>
-        </w:rPr>
-      </w:pPr>
-      <w:r>
-        <w:rPr>
-          <w:rFonts w:ascii="Times New Roman" w:hAnsi="Times New Roman" w:cs="Times New Roman"/>
-        </w:rPr>
-        <w:t>Number of Draw Games- 0</w:t>
-      </w:r>
-    </w:p>
-    <w:p>
-      <w:pPr>
-        <w:rPr>
-          <w:rFonts w:ascii="Times New Roman" w:hAnsi="Times New Roman" w:cs="Times New Roman"/>
-        </w:rPr>
-      </w:pPr>
-      <w:r>
-        <w:rPr>
-          <w:rFonts w:ascii="Times New Roman" w:hAnsi="Times New Roman" w:cs="Times New Roman"/>
-        </w:rPr>
-        <w:t>Time consumed- 30 Seconds</w:t>
-      </w:r>
-    </w:p>
-    <w:p>
-      <w:pPr>
-        <w:rPr>
-          <w:rFonts w:ascii="Times New Roman" w:hAnsi="Times New Roman" w:cs="Times New Roman"/>
-          <w:b/>
-        </w:rPr>
-      </w:pPr>
-      <w:r>
-        <w:rPr>
-          <w:rFonts w:ascii="Times New Roman" w:hAnsi="Times New Roman" w:cs="Times New Roman"/>
-          <w:b/>
-        </w:rPr>
-        <w:t>Results with random agent</w:t>
-      </w:r>
-      <w:r>
-        <w:rPr>
-          <w:rFonts w:ascii="Times New Roman" w:hAnsi="Times New Roman" w:cs="Times New Roman"/>
-          <w:b/>
-        </w:rPr>
-        <w:t xml:space="preserve"> </w:t>
-      </w:r>
-      <w:r>
-        <w:rPr>
-          <w:rFonts w:ascii="Times New Roman" w:hAnsi="Times New Roman" w:cs="Times New Roman"/>
-          <w:b/>
-        </w:rPr>
-        <w:t xml:space="preserve">after </w:t>
-      </w:r>
-      <w:r>
-        <w:rPr>
-          <w:rFonts w:ascii="Times New Roman" w:hAnsi="Times New Roman" w:cs="Times New Roman"/>
-          <w:b/>
-        </w:rPr>
-        <w:t>10</w:t>
-      </w:r>
-      <w:r>
-        <w:rPr>
-          <w:rFonts w:ascii="Times New Roman" w:hAnsi="Times New Roman" w:cs="Times New Roman"/>
-          <w:b/>
-        </w:rPr>
-        <w:t>0</w:t>
-      </w:r>
-      <w:r>
-        <w:rPr>
-          <w:rFonts w:ascii="Times New Roman" w:hAnsi="Times New Roman" w:cs="Times New Roman"/>
-          <w:b/>
-        </w:rPr>
-        <w:t xml:space="preserve">0 </w:t>
-      </w:r>
-      <w:r>
-        <w:rPr>
-          <w:rFonts w:ascii="Times New Roman" w:hAnsi="Times New Roman" w:cs="Times New Roman"/>
-          <w:b/>
-        </w:rPr>
-        <w:t>g</w:t>
-      </w:r>
-      <w:r>
-        <w:rPr>
-          <w:rFonts w:ascii="Times New Roman" w:hAnsi="Times New Roman" w:cs="Times New Roman"/>
-          <w:b/>
-        </w:rPr>
-        <w:t xml:space="preserve">ames </w:t>
-      </w:r>
-      <w:r>
-        <w:rPr>
-          <w:rFonts w:ascii="Times New Roman" w:hAnsi="Times New Roman" w:cs="Times New Roman"/>
-          <w:b/>
-        </w:rPr>
-        <w:t>training</w:t>
-      </w:r>
-      <w:r>
-        <w:rPr>
-          <w:rFonts w:ascii="Times New Roman" w:hAnsi="Times New Roman" w:cs="Times New Roman"/>
-          <w:b/>
-        </w:rPr>
-        <w:t>:</w:t>
-      </w:r>
-    </w:p>
-    <w:p>
-      <w:pPr>
-        <w:rPr>
-          <w:rFonts w:ascii="Times New Roman" w:hAnsi="Times New Roman" w:cs="Times New Roman"/>
-        </w:rPr>
-      </w:pPr>
-      <w:r>
-        <w:rPr>
-          <w:rFonts w:ascii="Times New Roman" w:hAnsi="Times New Roman" w:cs="Times New Roman"/>
-        </w:rPr>
-        <w:t>Agent1 – Random Agent</w:t>
-      </w:r>
-    </w:p>
-    <w:p>
-      <w:pPr>
-        <w:rPr>
-          <w:rFonts w:ascii="Times New Roman" w:hAnsi="Times New Roman" w:cs="Times New Roman"/>
-        </w:rPr>
-      </w:pPr>
-      <w:r>
-        <w:rPr>
-          <w:rFonts w:ascii="Times New Roman" w:hAnsi="Times New Roman" w:cs="Times New Roman"/>
-        </w:rPr>
-        <w:t>Agent2 – Q Learning Agent</w:t>
-      </w:r>
-    </w:p>
-    <w:p>
-      <w:pPr>
-        <w:rPr>
-          <w:rFonts w:ascii="Times New Roman" w:hAnsi="Times New Roman" w:cs="Times New Roman"/>
-        </w:rPr>
-      </w:pPr>
-      <w:r>
-        <w:rPr>
-          <w:rFonts w:ascii="Times New Roman" w:hAnsi="Times New Roman" w:cs="Times New Roman"/>
-        </w:rPr>
-        <w:t>Used Q table trained with 1000 games of self-play</w:t>
-      </w:r>
-    </w:p>
-    <w:p>
-      <w:pPr>
-        <w:rPr>
-          <w:rFonts w:ascii="Times New Roman" w:hAnsi="Times New Roman" w:cs="Times New Roman"/>
-        </w:rPr>
-      </w:pPr>
-      <w:r>
-        <w:rPr>
-          <w:rFonts w:ascii="Times New Roman" w:hAnsi="Times New Roman" w:cs="Times New Roman"/>
-        </w:rPr>
-        <w:t>Random Agent wins- 9</w:t>
-      </w:r>
-    </w:p>
-    <w:p>
-      <w:pPr>
-        <w:rPr>
-          <w:rFonts w:ascii="Times New Roman" w:hAnsi="Times New Roman" w:cs="Times New Roman"/>
-        </w:rPr>
-      </w:pPr>
-      <w:r>
-        <w:rPr>
-          <w:rFonts w:ascii="Times New Roman" w:hAnsi="Times New Roman" w:cs="Times New Roman"/>
-        </w:rPr>
-        <w:t>Q learning agent wins- 91</w:t>
-      </w:r>
-    </w:p>
-    <w:p>
-      <w:pPr>
-        <w:rPr>
-          <w:rFonts w:ascii="Times New Roman" w:hAnsi="Times New Roman" w:cs="Times New Roman"/>
-        </w:rPr>
-      </w:pPr>
-      <w:r>
-        <w:rPr>
-          <w:rFonts w:ascii="Times New Roman" w:hAnsi="Times New Roman" w:cs="Times New Roman"/>
-        </w:rPr>
-        <w:t>Number of Draw Games- 0</w:t>
-      </w:r>
-    </w:p>
-    <w:p>
-      <w:pPr>
-        <w:rPr>
-          <w:rFonts w:ascii="Times New Roman" w:hAnsi="Times New Roman" w:cs="Times New Roman"/>
-        </w:rPr>
-      </w:pPr>
-      <w:r>
-        <w:rPr>
-          <w:rFonts w:ascii="Times New Roman" w:hAnsi="Times New Roman" w:cs="Times New Roman"/>
-        </w:rPr>
-        <w:t>Average Score of Random agent – 2.24</w:t>
-      </w:r>
-    </w:p>
-    <w:p>
-      <w:pPr>
-        <w:rPr>
-          <w:rFonts w:ascii="Times New Roman" w:hAnsi="Times New Roman" w:cs="Times New Roman"/>
-        </w:rPr>
-      </w:pPr>
-      <w:r>
-        <w:rPr>
-          <w:rFonts w:ascii="Times New Roman" w:hAnsi="Times New Roman" w:cs="Times New Roman"/>
-        </w:rPr>
-        <w:t>Average Score of Q Learning agent – 6.76</w:t>
-      </w:r>
-    </w:p>
-    <w:p>
-      <w:pPr>
-        <w:rPr>
-          <w:rFonts w:ascii="Times New Roman" w:hAnsi="Times New Roman" w:cs="Times New Roman"/>
-        </w:rPr>
-      </w:pPr>
-      <w:r>
-        <w:rPr>
-          <w:rFonts w:ascii="Times New Roman" w:hAnsi="Times New Roman" w:cs="Times New Roman"/>
-        </w:rPr>
-        <w:t>Time consumed- 5 Seconds</w:t>
-      </w:r>
-    </w:p>
-    <w:p>
-      <w:pPr>
-        <w:rPr>
-          <w:rFonts w:ascii="Times New Roman" w:hAnsi="Times New Roman" w:cs="Times New Roman"/>
-        </w:rPr>
-      </w:pPr>
-      <w:r>
-        <w:rPr>
-          <w:rFonts w:ascii="Times New Roman" w:hAnsi="Times New Roman" w:cs="Times New Roman"/>
+        <w:jc w:val="center"/>
+        <w:rPr>
+          <w:rFonts w:ascii="Times New Roman" w:hAnsi="Times New Roman" w:cs="Times New Roman"/>
+        </w:rPr>
+      </w:pPr>
+      <w:r>
+        <w:rPr>
           <w:noProof/>
         </w:rPr>
         <w:lastRenderedPageBreak/>
         <w:drawing>
-          <wp:inline distT="0" distB="0" distL="0" distR="0" wp14:anchorId="1C4BBDB1" wp14:editId="20B8F1B1">
-            <wp:extent cx="5852172" cy="4352553"/>
-            <wp:effectExtent l="0" t="0" r="0" b="0"/>
-            <wp:docPr id="19" name="Picture 19" descr="A screenshot of a cell phone&#10;&#10;Description automatically generated"/>
+          <wp:inline distT="0" distB="0" distL="0" distR="0" wp14:anchorId="7C5145E2" wp14:editId="31C3A9F3">
+            <wp:extent cx="5943600" cy="2944495"/>
+            <wp:effectExtent l="0" t="0" r="0" b="8255"/>
+            <wp:docPr id="41" name="Picture 41"/>
             <wp:cNvGraphicFramePr>
               <a:graphicFrameLocks xmlns:a="http://schemas.openxmlformats.org/drawingml/2006/main" noChangeAspect="1"/>
             </wp:cNvGraphicFramePr>
@@ -7646,29 +7549,36 @@
               <a:graphicData uri="http://schemas.openxmlformats.org/drawingml/2006/picture">
                 <pic:pic xmlns:pic="http://schemas.openxmlformats.org/drawingml/2006/picture">
                   <pic:nvPicPr>
-                    <pic:cNvPr id="10" name="2x2 1000.png"/>
-                    <pic:cNvPicPr/>
+                    <pic:cNvPr id="0" name="Picture 19"/>
+                    <pic:cNvPicPr>
+                      <a:picLocks noChangeAspect="1" noChangeArrowheads="1"/>
+                    </pic:cNvPicPr>
                   </pic:nvPicPr>
                   <pic:blipFill>
-                    <a:blip r:embed="rId10">
+                    <a:blip r:embed="rId18">
                       <a:extLst>
                         <a:ext uri="{28A0092B-C50C-407E-A947-70E740481C1C}">
                           <a14:useLocalDpi xmlns:a14="http://schemas.microsoft.com/office/drawing/2010/main" val="0"/>
                         </a:ext>
                       </a:extLst>
                     </a:blip>
+                    <a:srcRect/>
                     <a:stretch>
                       <a:fillRect/>
                     </a:stretch>
                   </pic:blipFill>
-                  <pic:spPr>
+                  <pic:spPr bwMode="auto">
                     <a:xfrm>
                       <a:off x="0" y="0"/>
-                      <a:ext cx="5852172" cy="4352553"/>
+                      <a:ext cx="5943600" cy="2944495"/>
                     </a:xfrm>
                     <a:prstGeom prst="rect">
                       <a:avLst/>
                     </a:prstGeom>
+                    <a:noFill/>
+                    <a:ln>
+                      <a:noFill/>
+                    </a:ln>
                   </pic:spPr>
                 </pic:pic>
               </a:graphicData>
@@ -7688,29 +7598,43 @@
         <w:rPr>
           <w:rFonts w:ascii="Times New Roman" w:hAnsi="Times New Roman" w:cs="Times New Roman"/>
         </w:rPr>
-        <w:t>Score Vs Iterations (1000 training iterations)</w:t>
-      </w:r>
-    </w:p>
-    <w:p>
-      <w:pPr>
-        <w:rPr>
-          <w:rFonts w:ascii="Times New Roman" w:hAnsi="Times New Roman" w:cs="Times New Roman"/>
-        </w:rPr>
-      </w:pPr>
-    </w:p>
-    <w:p>
-      <w:pPr>
-        <w:rPr>
-          <w:rFonts w:ascii="Times New Roman" w:hAnsi="Times New Roman" w:cs="Times New Roman"/>
-          <w:b/>
-        </w:rPr>
-      </w:pPr>
-      <w:r>
-        <w:rPr>
-          <w:rFonts w:ascii="Times New Roman" w:hAnsi="Times New Roman" w:cs="Times New Roman"/>
-          <w:b/>
-        </w:rPr>
-        <w:t>For 1</w:t>
+        <w:t>Reward Vs Iterations and Histogram of total reward graphs</w:t>
+      </w:r>
+    </w:p>
+    <w:p>
+      <w:pPr>
+        <w:rPr>
+          <w:rFonts w:ascii="Times New Roman" w:hAnsi="Times New Roman" w:cs="Times New Roman"/>
+          <w:b/>
+        </w:rPr>
+      </w:pPr>
+      <w:r>
+        <w:rPr>
+          <w:rFonts w:ascii="Times New Roman" w:hAnsi="Times New Roman" w:cs="Times New Roman"/>
+          <w:b/>
+        </w:rPr>
+        <w:t>Results with random agent</w:t>
+      </w:r>
+      <w:r>
+        <w:rPr>
+          <w:rFonts w:ascii="Times New Roman" w:hAnsi="Times New Roman" w:cs="Times New Roman"/>
+          <w:b/>
+        </w:rPr>
+        <w:t xml:space="preserve"> </w:t>
+      </w:r>
+      <w:r>
+        <w:rPr>
+          <w:rFonts w:ascii="Times New Roman" w:hAnsi="Times New Roman" w:cs="Times New Roman"/>
+          <w:b/>
+        </w:rPr>
+        <w:t xml:space="preserve">after </w:t>
+      </w:r>
+      <w:r>
+        <w:rPr>
+          <w:rFonts w:ascii="Times New Roman" w:hAnsi="Times New Roman" w:cs="Times New Roman"/>
+          <w:b/>
+        </w:rPr>
+        <w:t>1</w:t>
       </w:r>
       <w:r>
         <w:rPr>
@@ -7724,353 +7648,212 @@
           <w:rFonts w:ascii="Times New Roman" w:hAnsi="Times New Roman" w:cs="Times New Roman"/>
           <w:b/>
         </w:rPr>
+        <w:t xml:space="preserve">00 </w:t>
+      </w:r>
+      <w:r>
+        <w:rPr>
+          <w:rFonts w:ascii="Times New Roman" w:hAnsi="Times New Roman" w:cs="Times New Roman"/>
+          <w:b/>
+        </w:rPr>
+        <w:t>g</w:t>
+      </w:r>
+      <w:r>
+        <w:rPr>
+          <w:rFonts w:ascii="Times New Roman" w:hAnsi="Times New Roman" w:cs="Times New Roman"/>
+          <w:b/>
+        </w:rPr>
+        <w:t xml:space="preserve">ames </w:t>
+      </w:r>
+      <w:r>
+        <w:rPr>
+          <w:rFonts w:ascii="Times New Roman" w:hAnsi="Times New Roman" w:cs="Times New Roman"/>
+          <w:b/>
+        </w:rPr>
+        <w:t>training</w:t>
+      </w:r>
+      <w:r>
+        <w:rPr>
+          <w:rFonts w:ascii="Times New Roman" w:hAnsi="Times New Roman" w:cs="Times New Roman"/>
+          <w:b/>
+        </w:rPr>
+        <w:t>:</w:t>
+      </w:r>
+    </w:p>
+    <w:p>
+      <w:pPr>
+        <w:rPr>
+          <w:rFonts w:ascii="Times New Roman" w:hAnsi="Times New Roman" w:cs="Times New Roman"/>
+        </w:rPr>
+      </w:pPr>
+      <w:r>
+        <w:rPr>
+          <w:rFonts w:ascii="Times New Roman" w:hAnsi="Times New Roman" w:cs="Times New Roman"/>
+        </w:rPr>
+        <w:t>Agent1 – Random Agent</w:t>
+      </w:r>
+    </w:p>
+    <w:p>
+      <w:pPr>
+        <w:rPr>
+          <w:rFonts w:ascii="Times New Roman" w:hAnsi="Times New Roman" w:cs="Times New Roman"/>
+        </w:rPr>
+      </w:pPr>
+      <w:r>
+        <w:rPr>
+          <w:rFonts w:ascii="Times New Roman" w:hAnsi="Times New Roman" w:cs="Times New Roman"/>
+        </w:rPr>
+        <w:t>Agent2 – Functional Agent</w:t>
+      </w:r>
+    </w:p>
+    <w:p>
+      <w:pPr>
+        <w:rPr>
+          <w:rFonts w:ascii="Times New Roman" w:hAnsi="Times New Roman" w:cs="Times New Roman"/>
+        </w:rPr>
+      </w:pPr>
+      <w:r>
+        <w:rPr>
+          <w:rFonts w:ascii="Times New Roman" w:hAnsi="Times New Roman" w:cs="Times New Roman"/>
+        </w:rPr>
+        <w:t>Used trained neural net with 1000 games of self-play</w:t>
+      </w:r>
+    </w:p>
+    <w:p>
+      <w:pPr>
+        <w:rPr>
+          <w:rFonts w:ascii="Times New Roman" w:hAnsi="Times New Roman" w:cs="Times New Roman"/>
+        </w:rPr>
+      </w:pPr>
+      <w:r>
+        <w:rPr>
+          <w:rFonts w:ascii="Times New Roman" w:hAnsi="Times New Roman" w:cs="Times New Roman"/>
+        </w:rPr>
+        <w:t xml:space="preserve">Random Agent wins- </w:t>
+      </w:r>
+      <w:r>
+        <w:rPr>
+          <w:rFonts w:ascii="Times New Roman" w:hAnsi="Times New Roman" w:cs="Times New Roman"/>
+        </w:rPr>
+        <w:t>49</w:t>
+      </w:r>
+    </w:p>
+    <w:p>
+      <w:pPr>
+        <w:rPr>
+          <w:rFonts w:ascii="Times New Roman" w:hAnsi="Times New Roman" w:cs="Times New Roman"/>
+        </w:rPr>
+      </w:pPr>
+      <w:r>
+        <w:rPr>
+          <w:rFonts w:ascii="Times New Roman" w:hAnsi="Times New Roman" w:cs="Times New Roman"/>
+        </w:rPr>
+        <w:t xml:space="preserve">Functional Agent wins- </w:t>
+      </w:r>
+      <w:r>
+        <w:rPr>
+          <w:rFonts w:ascii="Times New Roman" w:hAnsi="Times New Roman" w:cs="Times New Roman"/>
+        </w:rPr>
+        <w:t>51</w:t>
+      </w:r>
+    </w:p>
+    <w:p>
+      <w:pPr>
+        <w:rPr>
+          <w:rFonts w:ascii="Times New Roman" w:hAnsi="Times New Roman" w:cs="Times New Roman"/>
+        </w:rPr>
+      </w:pPr>
+      <w:r>
+        <w:rPr>
+          <w:rFonts w:ascii="Times New Roman" w:hAnsi="Times New Roman" w:cs="Times New Roman"/>
+        </w:rPr>
+        <w:t xml:space="preserve">Number of Draw Games- </w:t>
+      </w:r>
+      <w:r>
+        <w:rPr>
+          <w:rFonts w:ascii="Times New Roman" w:hAnsi="Times New Roman" w:cs="Times New Roman"/>
+        </w:rPr>
         <w:t>0</w:t>
       </w:r>
-      <w:r>
-        <w:rPr>
-          <w:rFonts w:ascii="Times New Roman" w:hAnsi="Times New Roman" w:cs="Times New Roman"/>
-          <w:b/>
+    </w:p>
+    <w:p>
+      <w:pPr>
+        <w:rPr>
+          <w:rFonts w:ascii="Times New Roman" w:hAnsi="Times New Roman" w:cs="Times New Roman"/>
+        </w:rPr>
+      </w:pPr>
+      <w:r>
+        <w:rPr>
+          <w:rFonts w:ascii="Times New Roman" w:hAnsi="Times New Roman" w:cs="Times New Roman"/>
+        </w:rPr>
+        <w:t xml:space="preserve">Average Score of Functional Agent – </w:t>
+      </w:r>
+      <w:r>
+        <w:rPr>
+          <w:rFonts w:ascii="Times New Roman" w:hAnsi="Times New Roman" w:cs="Times New Roman"/>
+        </w:rPr>
+        <w:t>4.48</w:t>
+      </w:r>
+    </w:p>
+    <w:p>
+      <w:pPr>
+        <w:rPr>
+          <w:rFonts w:ascii="Times New Roman" w:hAnsi="Times New Roman" w:cs="Times New Roman"/>
+        </w:rPr>
+      </w:pPr>
+      <w:r>
+        <w:rPr>
+          <w:rFonts w:ascii="Times New Roman" w:hAnsi="Times New Roman" w:cs="Times New Roman"/>
+        </w:rPr>
+        <w:t xml:space="preserve">Average Score of Random Agent – </w:t>
+      </w:r>
+      <w:r>
+        <w:rPr>
+          <w:rFonts w:ascii="Times New Roman" w:hAnsi="Times New Roman" w:cs="Times New Roman"/>
+        </w:rPr>
+        <w:t>4.52</w:t>
+      </w:r>
+    </w:p>
+    <w:p>
+      <w:pPr>
+        <w:rPr>
+          <w:rFonts w:ascii="Times New Roman" w:hAnsi="Times New Roman" w:cs="Times New Roman"/>
+        </w:rPr>
+      </w:pPr>
+      <w:r>
+        <w:rPr>
+          <w:rFonts w:ascii="Times New Roman" w:hAnsi="Times New Roman" w:cs="Times New Roman"/>
+        </w:rPr>
+        <w:t>Time consumed- 70</w:t>
+      </w:r>
+      <w:r>
+        <w:rPr>
+          <w:rFonts w:ascii="Times New Roman" w:hAnsi="Times New Roman" w:cs="Times New Roman"/>
         </w:rPr>
         <w:t>0</w:t>
       </w:r>
       <w:r>
         <w:rPr>
           <w:rFonts w:ascii="Times New Roman" w:hAnsi="Times New Roman" w:cs="Times New Roman"/>
-          <w:b/>
-        </w:rPr>
-        <w:t>0 Games self-</w:t>
-      </w:r>
-      <w:r>
-        <w:rPr>
-          <w:rFonts w:ascii="Times New Roman" w:hAnsi="Times New Roman" w:cs="Times New Roman"/>
-          <w:b/>
-        </w:rPr>
-        <w:t>play learning phase</w:t>
-      </w:r>
-      <w:r>
-        <w:rPr>
-          <w:rFonts w:ascii="Times New Roman" w:hAnsi="Times New Roman" w:cs="Times New Roman"/>
-          <w:b/>
-        </w:rPr>
-        <w:t>:</w:t>
-      </w:r>
-    </w:p>
-    <w:p>
-      <w:pPr>
-        <w:rPr>
-          <w:rFonts w:ascii="Times New Roman" w:hAnsi="Times New Roman" w:cs="Times New Roman"/>
-        </w:rPr>
-      </w:pPr>
-      <w:r>
-        <w:rPr>
-          <w:rFonts w:ascii="Times New Roman" w:hAnsi="Times New Roman" w:cs="Times New Roman"/>
-        </w:rPr>
-        <w:t>Agent1 – Q Learning Agent</w:t>
-      </w:r>
-    </w:p>
-    <w:p>
-      <w:pPr>
-        <w:rPr>
-          <w:rFonts w:ascii="Times New Roman" w:hAnsi="Times New Roman" w:cs="Times New Roman"/>
-        </w:rPr>
-      </w:pPr>
-      <w:r>
-        <w:rPr>
-          <w:rFonts w:ascii="Times New Roman" w:hAnsi="Times New Roman" w:cs="Times New Roman"/>
-        </w:rPr>
-        <w:t>Agent2 – Q Learning Agent</w:t>
-      </w:r>
-    </w:p>
-    <w:p>
-      <w:pPr>
-        <w:rPr>
-          <w:rFonts w:ascii="Times New Roman" w:hAnsi="Times New Roman" w:cs="Times New Roman"/>
-        </w:rPr>
-      </w:pPr>
-      <w:r>
-        <w:rPr>
-          <w:rFonts w:ascii="Times New Roman" w:hAnsi="Times New Roman" w:cs="Times New Roman"/>
-        </w:rPr>
-        <w:t>Both agents update same Q table</w:t>
-      </w:r>
-    </w:p>
-    <w:p>
-      <w:pPr>
-        <w:rPr>
-          <w:rFonts w:ascii="Times New Roman" w:hAnsi="Times New Roman" w:cs="Times New Roman"/>
-        </w:rPr>
-      </w:pPr>
-      <w:r>
-        <w:rPr>
-          <w:rFonts w:ascii="Times New Roman" w:hAnsi="Times New Roman" w:cs="Times New Roman"/>
-        </w:rPr>
-        <w:t>Agent1 wins- 4922</w:t>
-      </w:r>
-    </w:p>
-    <w:p>
-      <w:pPr>
-        <w:rPr>
-          <w:rFonts w:ascii="Times New Roman" w:hAnsi="Times New Roman" w:cs="Times New Roman"/>
-        </w:rPr>
-      </w:pPr>
-      <w:r>
-        <w:rPr>
-          <w:rFonts w:ascii="Times New Roman" w:hAnsi="Times New Roman" w:cs="Times New Roman"/>
-        </w:rPr>
-        <w:t>Agent1 wins- 5078</w:t>
-      </w:r>
-    </w:p>
-    <w:p>
-      <w:pPr>
-        <w:rPr>
-          <w:rFonts w:ascii="Times New Roman" w:hAnsi="Times New Roman" w:cs="Times New Roman"/>
-        </w:rPr>
-      </w:pPr>
-      <w:r>
-        <w:rPr>
-          <w:rFonts w:ascii="Times New Roman" w:hAnsi="Times New Roman" w:cs="Times New Roman"/>
-        </w:rPr>
-        <w:t>Number of Draw Games- 0</w:t>
-      </w:r>
-    </w:p>
-    <w:p>
-      <w:pPr>
-        <w:rPr>
-          <w:rFonts w:ascii="Times New Roman" w:hAnsi="Times New Roman" w:cs="Times New Roman"/>
-        </w:rPr>
-      </w:pPr>
-      <w:r>
-        <w:rPr>
-          <w:rFonts w:ascii="Times New Roman" w:hAnsi="Times New Roman" w:cs="Times New Roman"/>
-        </w:rPr>
-        <w:t>Time consumed- 100 Seconds</w:t>
-      </w:r>
-    </w:p>
-    <w:p>
-      <w:pPr>
-        <w:rPr>
-          <w:rFonts w:ascii="Times New Roman" w:hAnsi="Times New Roman" w:cs="Times New Roman"/>
-          <w:b/>
-        </w:rPr>
-      </w:pPr>
-      <w:r>
-        <w:rPr>
-          <w:rFonts w:ascii="Times New Roman" w:hAnsi="Times New Roman" w:cs="Times New Roman"/>
-          <w:b/>
-        </w:rPr>
-        <w:t>Results with random agent</w:t>
-      </w:r>
-      <w:r>
-        <w:rPr>
-          <w:rFonts w:ascii="Times New Roman" w:hAnsi="Times New Roman" w:cs="Times New Roman"/>
-          <w:b/>
-        </w:rPr>
-        <w:t xml:space="preserve"> </w:t>
-      </w:r>
-      <w:r>
-        <w:rPr>
-          <w:rFonts w:ascii="Times New Roman" w:hAnsi="Times New Roman" w:cs="Times New Roman"/>
-          <w:b/>
-        </w:rPr>
-        <w:t xml:space="preserve">after </w:t>
-      </w:r>
-      <w:r>
-        <w:rPr>
-          <w:rFonts w:ascii="Times New Roman" w:hAnsi="Times New Roman" w:cs="Times New Roman"/>
-          <w:b/>
-        </w:rPr>
-        <w:t>10</w:t>
-      </w:r>
-      <w:r>
-        <w:rPr>
-          <w:rFonts w:ascii="Times New Roman" w:hAnsi="Times New Roman" w:cs="Times New Roman"/>
-          <w:b/>
-        </w:rPr>
-        <w:t>00</w:t>
-      </w:r>
-      <w:r>
-        <w:rPr>
-          <w:rFonts w:ascii="Times New Roman" w:hAnsi="Times New Roman" w:cs="Times New Roman"/>
-          <w:b/>
-        </w:rPr>
-        <w:t xml:space="preserve">0 </w:t>
-      </w:r>
-      <w:r>
-        <w:rPr>
-          <w:rFonts w:ascii="Times New Roman" w:hAnsi="Times New Roman" w:cs="Times New Roman"/>
-          <w:b/>
-        </w:rPr>
-        <w:t>g</w:t>
-      </w:r>
-      <w:r>
-        <w:rPr>
-          <w:rFonts w:ascii="Times New Roman" w:hAnsi="Times New Roman" w:cs="Times New Roman"/>
-          <w:b/>
-        </w:rPr>
-        <w:t xml:space="preserve">ames </w:t>
-      </w:r>
-      <w:r>
-        <w:rPr>
-          <w:rFonts w:ascii="Times New Roman" w:hAnsi="Times New Roman" w:cs="Times New Roman"/>
-          <w:b/>
-        </w:rPr>
-        <w:t>training</w:t>
-      </w:r>
-      <w:r>
-        <w:rPr>
-          <w:rFonts w:ascii="Times New Roman" w:hAnsi="Times New Roman" w:cs="Times New Roman"/>
-          <w:b/>
-        </w:rPr>
-        <w:t>:</w:t>
-      </w:r>
-    </w:p>
-    <w:p>
-      <w:pPr>
-        <w:rPr>
-          <w:rFonts w:ascii="Times New Roman" w:hAnsi="Times New Roman" w:cs="Times New Roman"/>
-        </w:rPr>
-      </w:pPr>
-      <w:r>
-        <w:rPr>
-          <w:rFonts w:ascii="Times New Roman" w:hAnsi="Times New Roman" w:cs="Times New Roman"/>
-        </w:rPr>
-        <w:t>Agent1 – Random Agent</w:t>
-      </w:r>
-    </w:p>
-    <w:p>
-      <w:pPr>
-        <w:rPr>
-          <w:rFonts w:ascii="Times New Roman" w:hAnsi="Times New Roman" w:cs="Times New Roman"/>
-        </w:rPr>
-      </w:pPr>
-      <w:r>
-        <w:rPr>
-          <w:rFonts w:ascii="Times New Roman" w:hAnsi="Times New Roman" w:cs="Times New Roman"/>
-        </w:rPr>
-        <w:t>Agent2 – Q Learning Agent</w:t>
-      </w:r>
-    </w:p>
-    <w:p>
-      <w:pPr>
-        <w:rPr>
-          <w:rFonts w:ascii="Times New Roman" w:hAnsi="Times New Roman" w:cs="Times New Roman"/>
-        </w:rPr>
-      </w:pPr>
-      <w:r>
-        <w:rPr>
-          <w:rFonts w:ascii="Times New Roman" w:hAnsi="Times New Roman" w:cs="Times New Roman"/>
-        </w:rPr>
-        <w:t>Used Q table trained with 1000 games of self-play</w:t>
-      </w:r>
-    </w:p>
-    <w:p>
-      <w:pPr>
-        <w:rPr>
-          <w:rFonts w:ascii="Times New Roman" w:hAnsi="Times New Roman" w:cs="Times New Roman"/>
-        </w:rPr>
-      </w:pPr>
-      <w:r>
-        <w:rPr>
-          <w:rFonts w:ascii="Times New Roman" w:hAnsi="Times New Roman" w:cs="Times New Roman"/>
+        </w:rPr>
+        <w:t xml:space="preserve"> Seconds</w:t>
+      </w:r>
+    </w:p>
+    <w:p>
+      <w:pPr>
+        <w:rPr>
+          <w:rFonts w:ascii="Times New Roman" w:hAnsi="Times New Roman" w:cs="Times New Roman"/>
+        </w:rPr>
+      </w:pPr>
+      <w:r>
+        <w:rPr>
+          <w:noProof/>
         </w:rPr>
         <w:lastRenderedPageBreak/>
-        <w:t>Random Agent wins- 8</w:t>
-      </w:r>
-    </w:p>
-    <w:p>
-      <w:pPr>
-        <w:rPr>
-          <w:rFonts w:ascii="Times New Roman" w:hAnsi="Times New Roman" w:cs="Times New Roman"/>
-        </w:rPr>
-      </w:pPr>
-      <w:r>
-        <w:rPr>
-          <w:rFonts w:ascii="Times New Roman" w:hAnsi="Times New Roman" w:cs="Times New Roman"/>
-        </w:rPr>
-        <w:t>Q learning agent wins- 92</w:t>
-      </w:r>
-    </w:p>
-    <w:p>
-      <w:pPr>
-        <w:rPr>
-          <w:rFonts w:ascii="Times New Roman" w:hAnsi="Times New Roman" w:cs="Times New Roman"/>
-        </w:rPr>
-      </w:pPr>
-      <w:r>
-        <w:rPr>
-          <w:rFonts w:ascii="Times New Roman" w:hAnsi="Times New Roman" w:cs="Times New Roman"/>
-        </w:rPr>
-        <w:t>Number of Draw Games- 0</w:t>
-      </w:r>
-    </w:p>
-    <w:p>
-      <w:pPr>
-        <w:rPr>
-          <w:rFonts w:ascii="Times New Roman" w:hAnsi="Times New Roman" w:cs="Times New Roman"/>
-        </w:rPr>
-      </w:pPr>
-      <w:r>
-        <w:rPr>
-          <w:rFonts w:ascii="Times New Roman" w:hAnsi="Times New Roman" w:cs="Times New Roman"/>
-        </w:rPr>
-        <w:t>Time consumed- 5 Seconds</w:t>
-      </w:r>
-    </w:p>
-    <w:p>
-      <w:pPr>
-        <w:rPr>
-          <w:rFonts w:ascii="Times New Roman" w:hAnsi="Times New Roman" w:cs="Times New Roman"/>
-        </w:rPr>
-      </w:pPr>
-      <w:r>
-        <w:rPr>
-          <w:rFonts w:ascii="Times New Roman" w:hAnsi="Times New Roman" w:cs="Times New Roman"/>
-        </w:rPr>
-        <w:t>Average Score of Random agent – 2.32</w:t>
-      </w:r>
-    </w:p>
-    <w:p>
-      <w:pPr>
-        <w:rPr>
-          <w:rFonts w:ascii="Times New Roman" w:hAnsi="Times New Roman" w:cs="Times New Roman"/>
-        </w:rPr>
-      </w:pPr>
-      <w:r>
-        <w:rPr>
-          <w:rFonts w:ascii="Times New Roman" w:hAnsi="Times New Roman" w:cs="Times New Roman"/>
-        </w:rPr>
-        <w:t>Average Score of Q Learning agent – 3.68</w:t>
-      </w:r>
-    </w:p>
-    <w:p>
-      <w:pPr>
-        <w:rPr>
-          <w:rFonts w:ascii="Times New Roman" w:hAnsi="Times New Roman" w:cs="Times New Roman"/>
-        </w:rPr>
-      </w:pPr>
-      <w:r>
-        <w:rPr>
-          <w:rFonts w:ascii="Times New Roman" w:hAnsi="Times New Roman" w:cs="Times New Roman"/>
-        </w:rPr>
-        <w:t>Time consumed- 5 Seconds</w:t>
-      </w:r>
-    </w:p>
-    <w:p>
-      <w:pPr>
-        <w:rPr>
-          <w:rFonts w:ascii="Times New Roman" w:hAnsi="Times New Roman" w:cs="Times New Roman"/>
-        </w:rPr>
-      </w:pPr>
-      <w:r>
-        <w:rPr>
-          <w:rFonts w:ascii="Times New Roman" w:hAnsi="Times New Roman" w:cs="Times New Roman"/>
-          <w:noProof/>
-        </w:rPr>
         <w:drawing>
-          <wp:inline distT="0" distB="0" distL="0" distR="0" wp14:anchorId="721CC43A" wp14:editId="54A0D65C">
-            <wp:extent cx="5852172" cy="4352553"/>
+          <wp:inline distT="0" distB="0" distL="0" distR="0" wp14:anchorId="0CDAEFCB" wp14:editId="7A1CADC5">
+            <wp:extent cx="5850255" cy="4351655"/>
             <wp:effectExtent l="0" t="0" r="0" b="0"/>
-            <wp:docPr id="20" name="Picture 20" descr="A close up of a logo&#10;&#10;Description automatically generated"/>
+            <wp:docPr id="42" name="Picture 42"/>
             <wp:cNvGraphicFramePr>
               <a:graphicFrameLocks xmlns:a="http://schemas.openxmlformats.org/drawingml/2006/main" noChangeAspect="1"/>
             </wp:cNvGraphicFramePr>
@@ -8078,29 +7861,36 @@
               <a:graphicData uri="http://schemas.openxmlformats.org/drawingml/2006/picture">
                 <pic:pic xmlns:pic="http://schemas.openxmlformats.org/drawingml/2006/picture">
                   <pic:nvPicPr>
-                    <pic:cNvPr id="12" name="2x2 1000.png"/>
-                    <pic:cNvPicPr/>
+                    <pic:cNvPr id="0" name="Picture 21"/>
+                    <pic:cNvPicPr>
+                      <a:picLocks noChangeAspect="1" noChangeArrowheads="1"/>
+                    </pic:cNvPicPr>
                   </pic:nvPicPr>
                   <pic:blipFill>
-                    <a:blip r:embed="rId11">
+                    <a:blip r:embed="rId19">
                       <a:extLst>
                         <a:ext uri="{28A0092B-C50C-407E-A947-70E740481C1C}">
                           <a14:useLocalDpi xmlns:a14="http://schemas.microsoft.com/office/drawing/2010/main" val="0"/>
                         </a:ext>
                       </a:extLst>
                     </a:blip>
+                    <a:srcRect/>
                     <a:stretch>
                       <a:fillRect/>
                     </a:stretch>
                   </pic:blipFill>
-                  <pic:spPr>
+                  <pic:spPr bwMode="auto">
                     <a:xfrm>
                       <a:off x="0" y="0"/>
-                      <a:ext cx="5852172" cy="4352553"/>
+                      <a:ext cx="5850255" cy="4351655"/>
                     </a:xfrm>
                     <a:prstGeom prst="rect">
                       <a:avLst/>
                     </a:prstGeom>
+                    <a:noFill/>
+                    <a:ln>
+                      <a:noFill/>
+                    </a:ln>
                   </pic:spPr>
                 </pic:pic>
               </a:graphicData>
@@ -8120,6 +7910,377 @@
         <w:rPr>
           <w:rFonts w:ascii="Times New Roman" w:hAnsi="Times New Roman" w:cs="Times New Roman"/>
         </w:rPr>
+        <w:t>Score Vs Iterations (1000 training iterations)</w:t>
+      </w:r>
+    </w:p>
+    <w:p>
+      <w:pPr>
+        <w:jc w:val="center"/>
+        <w:rPr>
+          <w:rFonts w:ascii="Times New Roman" w:hAnsi="Times New Roman" w:cs="Times New Roman"/>
+        </w:rPr>
+      </w:pPr>
+      <w:r>
+        <w:rPr>
+          <w:noProof/>
+        </w:rPr>
+        <w:drawing>
+          <wp:inline distT="0" distB="0" distL="0" distR="0" wp14:anchorId="4A31A533" wp14:editId="3298FCDF">
+            <wp:extent cx="5943600" cy="2944495"/>
+            <wp:effectExtent l="0" t="0" r="0" b="8255"/>
+            <wp:docPr id="43" name="Picture 43"/>
+            <wp:cNvGraphicFramePr>
+              <a:graphicFrameLocks xmlns:a="http://schemas.openxmlformats.org/drawingml/2006/main" noChangeAspect="1"/>
+            </wp:cNvGraphicFramePr>
+            <a:graphic xmlns:a="http://schemas.openxmlformats.org/drawingml/2006/main">
+              <a:graphicData uri="http://schemas.openxmlformats.org/drawingml/2006/picture">
+                <pic:pic xmlns:pic="http://schemas.openxmlformats.org/drawingml/2006/picture">
+                  <pic:nvPicPr>
+                    <pic:cNvPr id="0" name="Picture 23"/>
+                    <pic:cNvPicPr>
+                      <a:picLocks noChangeAspect="1" noChangeArrowheads="1"/>
+                    </pic:cNvPicPr>
+                  </pic:nvPicPr>
+                  <pic:blipFill>
+                    <a:blip r:embed="rId20">
+                      <a:extLst>
+                        <a:ext uri="{28A0092B-C50C-407E-A947-70E740481C1C}">
+                          <a14:useLocalDpi xmlns:a14="http://schemas.microsoft.com/office/drawing/2010/main" val="0"/>
+                        </a:ext>
+                      </a:extLst>
+                    </a:blip>
+                    <a:srcRect/>
+                    <a:stretch>
+                      <a:fillRect/>
+                    </a:stretch>
+                  </pic:blipFill>
+                  <pic:spPr bwMode="auto">
+                    <a:xfrm>
+                      <a:off x="0" y="0"/>
+                      <a:ext cx="5943600" cy="2944495"/>
+                    </a:xfrm>
+                    <a:prstGeom prst="rect">
+                      <a:avLst/>
+                    </a:prstGeom>
+                    <a:noFill/>
+                    <a:ln>
+                      <a:noFill/>
+                    </a:ln>
+                  </pic:spPr>
+                </pic:pic>
+              </a:graphicData>
+            </a:graphic>
+          </wp:inline>
+        </w:drawing>
+      </w:r>
+    </w:p>
+    <w:p>
+      <w:pPr>
+        <w:jc w:val="center"/>
+        <w:rPr>
+          <w:rFonts w:ascii="Times New Roman" w:hAnsi="Times New Roman" w:cs="Times New Roman"/>
+        </w:rPr>
+      </w:pPr>
+      <w:r>
+        <w:rPr>
+          <w:rFonts w:ascii="Times New Roman" w:hAnsi="Times New Roman" w:cs="Times New Roman"/>
+        </w:rPr>
+        <w:t>Reward Vs Iterations and Histogram of total reward graphs</w:t>
+      </w:r>
+    </w:p>
+    <w:p>
+      <w:pPr>
+        <w:rPr>
+          <w:rFonts w:ascii="Times New Roman" w:hAnsi="Times New Roman" w:cs="Times New Roman"/>
+          <w:b/>
+        </w:rPr>
+      </w:pPr>
+      <w:r>
+        <w:rPr>
+          <w:rFonts w:ascii="Times New Roman" w:hAnsi="Times New Roman" w:cs="Times New Roman"/>
+          <w:b/>
+        </w:rPr>
+        <w:lastRenderedPageBreak/>
+        <w:t>Results with random agent</w:t>
+      </w:r>
+      <w:r>
+        <w:rPr>
+          <w:rFonts w:ascii="Times New Roman" w:hAnsi="Times New Roman" w:cs="Times New Roman"/>
+          <w:b/>
+        </w:rPr>
+        <w:t xml:space="preserve"> </w:t>
+      </w:r>
+      <w:r>
+        <w:rPr>
+          <w:rFonts w:ascii="Times New Roman" w:hAnsi="Times New Roman" w:cs="Times New Roman"/>
+          <w:b/>
+        </w:rPr>
+        <w:t xml:space="preserve">after </w:t>
+      </w:r>
+      <w:r>
+        <w:rPr>
+          <w:rFonts w:ascii="Times New Roman" w:hAnsi="Times New Roman" w:cs="Times New Roman"/>
+          <w:b/>
+        </w:rPr>
+        <w:t>1</w:t>
+      </w:r>
+      <w:r>
+        <w:rPr>
+          <w:rFonts w:ascii="Times New Roman" w:hAnsi="Times New Roman" w:cs="Times New Roman"/>
+          <w:b/>
+        </w:rPr>
+        <w:t>0</w:t>
+      </w:r>
+      <w:r>
+        <w:rPr>
+          <w:rFonts w:ascii="Times New Roman" w:hAnsi="Times New Roman" w:cs="Times New Roman"/>
+          <w:b/>
+        </w:rPr>
+        <w:t>0</w:t>
+      </w:r>
+      <w:r>
+        <w:rPr>
+          <w:rFonts w:ascii="Times New Roman" w:hAnsi="Times New Roman" w:cs="Times New Roman"/>
+          <w:b/>
+        </w:rPr>
+        <w:t>0</w:t>
+      </w:r>
+      <w:r>
+        <w:rPr>
+          <w:rFonts w:ascii="Times New Roman" w:hAnsi="Times New Roman" w:cs="Times New Roman"/>
+          <w:b/>
+        </w:rPr>
+        <w:t xml:space="preserve">0 </w:t>
+      </w:r>
+      <w:r>
+        <w:rPr>
+          <w:rFonts w:ascii="Times New Roman" w:hAnsi="Times New Roman" w:cs="Times New Roman"/>
+          <w:b/>
+        </w:rPr>
+        <w:t>g</w:t>
+      </w:r>
+      <w:r>
+        <w:rPr>
+          <w:rFonts w:ascii="Times New Roman" w:hAnsi="Times New Roman" w:cs="Times New Roman"/>
+          <w:b/>
+        </w:rPr>
+        <w:t xml:space="preserve">ames </w:t>
+      </w:r>
+      <w:r>
+        <w:rPr>
+          <w:rFonts w:ascii="Times New Roman" w:hAnsi="Times New Roman" w:cs="Times New Roman"/>
+          <w:b/>
+        </w:rPr>
+        <w:t>training</w:t>
+      </w:r>
+      <w:r>
+        <w:rPr>
+          <w:rFonts w:ascii="Times New Roman" w:hAnsi="Times New Roman" w:cs="Times New Roman"/>
+          <w:b/>
+        </w:rPr>
+        <w:t>:</w:t>
+      </w:r>
+    </w:p>
+    <w:p>
+      <w:pPr>
+        <w:rPr>
+          <w:rFonts w:ascii="Times New Roman" w:hAnsi="Times New Roman" w:cs="Times New Roman"/>
+        </w:rPr>
+      </w:pPr>
+      <w:r>
+        <w:rPr>
+          <w:rFonts w:ascii="Times New Roman" w:hAnsi="Times New Roman" w:cs="Times New Roman"/>
+        </w:rPr>
+        <w:t>Agent1 – Random Agent</w:t>
+      </w:r>
+    </w:p>
+    <w:p>
+      <w:pPr>
+        <w:rPr>
+          <w:rFonts w:ascii="Times New Roman" w:hAnsi="Times New Roman" w:cs="Times New Roman"/>
+        </w:rPr>
+      </w:pPr>
+      <w:r>
+        <w:rPr>
+          <w:rFonts w:ascii="Times New Roman" w:hAnsi="Times New Roman" w:cs="Times New Roman"/>
+        </w:rPr>
+        <w:t>Agent2 – Functional Agent</w:t>
+      </w:r>
+    </w:p>
+    <w:p>
+      <w:pPr>
+        <w:rPr>
+          <w:rFonts w:ascii="Times New Roman" w:hAnsi="Times New Roman" w:cs="Times New Roman"/>
+        </w:rPr>
+      </w:pPr>
+      <w:r>
+        <w:rPr>
+          <w:rFonts w:ascii="Times New Roman" w:hAnsi="Times New Roman" w:cs="Times New Roman"/>
+        </w:rPr>
+        <w:t>Used trained neural net with 10000 games of self-play</w:t>
+      </w:r>
+    </w:p>
+    <w:p>
+      <w:pPr>
+        <w:rPr>
+          <w:rFonts w:ascii="Times New Roman" w:hAnsi="Times New Roman" w:cs="Times New Roman"/>
+        </w:rPr>
+      </w:pPr>
+      <w:r>
+        <w:rPr>
+          <w:rFonts w:ascii="Times New Roman" w:hAnsi="Times New Roman" w:cs="Times New Roman"/>
+        </w:rPr>
+        <w:t xml:space="preserve">Random Agent wins- </w:t>
+      </w:r>
+    </w:p>
+    <w:p>
+      <w:pPr>
+        <w:rPr>
+          <w:rFonts w:ascii="Times New Roman" w:hAnsi="Times New Roman" w:cs="Times New Roman"/>
+        </w:rPr>
+      </w:pPr>
+      <w:r>
+        <w:rPr>
+          <w:rFonts w:ascii="Times New Roman" w:hAnsi="Times New Roman" w:cs="Times New Roman"/>
+        </w:rPr>
+        <w:t xml:space="preserve">Functional Agent wins- </w:t>
+      </w:r>
+    </w:p>
+    <w:p>
+      <w:pPr>
+        <w:rPr>
+          <w:rFonts w:ascii="Times New Roman" w:hAnsi="Times New Roman" w:cs="Times New Roman"/>
+        </w:rPr>
+      </w:pPr>
+      <w:r>
+        <w:rPr>
+          <w:rFonts w:ascii="Times New Roman" w:hAnsi="Times New Roman" w:cs="Times New Roman"/>
+        </w:rPr>
+        <w:t xml:space="preserve">Number of Draw Games- </w:t>
+      </w:r>
+    </w:p>
+    <w:p>
+      <w:pPr>
+        <w:rPr>
+          <w:rFonts w:ascii="Times New Roman" w:hAnsi="Times New Roman" w:cs="Times New Roman"/>
+        </w:rPr>
+      </w:pPr>
+      <w:r>
+        <w:rPr>
+          <w:rFonts w:ascii="Times New Roman" w:hAnsi="Times New Roman" w:cs="Times New Roman"/>
+        </w:rPr>
+        <w:t xml:space="preserve">Average Score of Functional Agent – </w:t>
+      </w:r>
+    </w:p>
+    <w:p>
+      <w:pPr>
+        <w:rPr>
+          <w:rFonts w:ascii="Times New Roman" w:hAnsi="Times New Roman" w:cs="Times New Roman"/>
+        </w:rPr>
+      </w:pPr>
+      <w:r>
+        <w:rPr>
+          <w:rFonts w:ascii="Times New Roman" w:hAnsi="Times New Roman" w:cs="Times New Roman"/>
+        </w:rPr>
+        <w:t xml:space="preserve">Average Score of Random Agent – </w:t>
+      </w:r>
+    </w:p>
+    <w:p>
+      <w:pPr>
+        <w:rPr>
+          <w:rFonts w:ascii="Times New Roman" w:hAnsi="Times New Roman" w:cs="Times New Roman"/>
+        </w:rPr>
+      </w:pPr>
+      <w:r>
+        <w:rPr>
+          <w:rFonts w:ascii="Times New Roman" w:hAnsi="Times New Roman" w:cs="Times New Roman"/>
+        </w:rPr>
+        <w:t xml:space="preserve">Time consumed- </w:t>
+      </w:r>
+      <w:r>
+        <w:rPr>
+          <w:rFonts w:ascii="Times New Roman" w:hAnsi="Times New Roman" w:cs="Times New Roman"/>
+        </w:rPr>
+        <w:t>1000</w:t>
+      </w:r>
+      <w:r>
+        <w:rPr>
+          <w:rFonts w:ascii="Times New Roman" w:hAnsi="Times New Roman" w:cs="Times New Roman"/>
+        </w:rPr>
+        <w:t xml:space="preserve"> Seconds</w:t>
+      </w:r>
+    </w:p>
+    <w:p>
+      <w:pPr>
+        <w:rPr>
+          <w:rFonts w:ascii="Times New Roman" w:hAnsi="Times New Roman" w:cs="Times New Roman"/>
+        </w:rPr>
+      </w:pPr>
+      <w:r>
+        <w:rPr>
+          <w:noProof/>
+        </w:rPr>
+        <w:drawing>
+          <wp:inline distT="0" distB="0" distL="0" distR="0" wp14:anchorId="0A3F26D2" wp14:editId="47281C2F">
+            <wp:extent cx="5850255" cy="4351655"/>
+            <wp:effectExtent l="0" t="0" r="0" b="0"/>
+            <wp:docPr id="46" name="Picture 46"/>
+            <wp:cNvGraphicFramePr>
+              <a:graphicFrameLocks xmlns:a="http://schemas.openxmlformats.org/drawingml/2006/main" noChangeAspect="1"/>
+            </wp:cNvGraphicFramePr>
+            <a:graphic xmlns:a="http://schemas.openxmlformats.org/drawingml/2006/main">
+              <a:graphicData uri="http://schemas.openxmlformats.org/drawingml/2006/picture">
+                <pic:pic xmlns:pic="http://schemas.openxmlformats.org/drawingml/2006/picture">
+                  <pic:nvPicPr>
+                    <pic:cNvPr id="0" name="Picture 32"/>
+                    <pic:cNvPicPr>
+                      <a:picLocks noChangeAspect="1" noChangeArrowheads="1"/>
+                    </pic:cNvPicPr>
+                  </pic:nvPicPr>
+                  <pic:blipFill>
+                    <a:blip r:embed="rId21">
+                      <a:extLst>
+                        <a:ext uri="{28A0092B-C50C-407E-A947-70E740481C1C}">
+                          <a14:useLocalDpi xmlns:a14="http://schemas.microsoft.com/office/drawing/2010/main" val="0"/>
+                        </a:ext>
+                      </a:extLst>
+                    </a:blip>
+                    <a:srcRect/>
+                    <a:stretch>
+                      <a:fillRect/>
+                    </a:stretch>
+                  </pic:blipFill>
+                  <pic:spPr bwMode="auto">
+                    <a:xfrm>
+                      <a:off x="0" y="0"/>
+                      <a:ext cx="5850255" cy="4351655"/>
+                    </a:xfrm>
+                    <a:prstGeom prst="rect">
+                      <a:avLst/>
+                    </a:prstGeom>
+                    <a:noFill/>
+                    <a:ln>
+                      <a:noFill/>
+                    </a:ln>
+                  </pic:spPr>
+                </pic:pic>
+              </a:graphicData>
+            </a:graphic>
+          </wp:inline>
+        </w:drawing>
+      </w:r>
+    </w:p>
+    <w:p>
+      <w:pPr>
+        <w:jc w:val="center"/>
+        <w:rPr>
+          <w:rFonts w:ascii="Times New Roman" w:hAnsi="Times New Roman" w:cs="Times New Roman"/>
+        </w:rPr>
+      </w:pPr>
+      <w:r>
+        <w:rPr>
+          <w:rFonts w:ascii="Times New Roman" w:hAnsi="Times New Roman" w:cs="Times New Roman"/>
+        </w:rPr>
         <w:t>Score Vs Iterations (10000 training iterations)</w:t>
       </w:r>
     </w:p>
@@ -8130,6 +8291,60 @@
           <w:rFonts w:ascii="Times New Roman" w:hAnsi="Times New Roman" w:cs="Times New Roman"/>
         </w:rPr>
       </w:pPr>
+      <w:r>
+        <w:rPr>
+          <w:noProof/>
+        </w:rPr>
+        <w:lastRenderedPageBreak/>
+        <w:drawing>
+          <wp:inline distT="0" distB="0" distL="0" distR="0" wp14:anchorId="49B37A28" wp14:editId="054A7DFE">
+            <wp:extent cx="5943600" cy="2944495"/>
+            <wp:effectExtent l="0" t="0" r="0" b="8255"/>
+            <wp:docPr id="45" name="Picture 45"/>
+            <wp:cNvGraphicFramePr>
+              <a:graphicFrameLocks xmlns:a="http://schemas.openxmlformats.org/drawingml/2006/main" noChangeAspect="1"/>
+            </wp:cNvGraphicFramePr>
+            <a:graphic xmlns:a="http://schemas.openxmlformats.org/drawingml/2006/main">
+              <a:graphicData uri="http://schemas.openxmlformats.org/drawingml/2006/picture">
+                <pic:pic xmlns:pic="http://schemas.openxmlformats.org/drawingml/2006/picture">
+                  <pic:nvPicPr>
+                    <pic:cNvPr id="0" name="Picture 30"/>
+                    <pic:cNvPicPr>
+                      <a:picLocks noChangeAspect="1" noChangeArrowheads="1"/>
+                    </pic:cNvPicPr>
+                  </pic:nvPicPr>
+                  <pic:blipFill>
+                    <a:blip r:embed="rId22">
+                      <a:extLst>
+                        <a:ext uri="{28A0092B-C50C-407E-A947-70E740481C1C}">
+                          <a14:useLocalDpi xmlns:a14="http://schemas.microsoft.com/office/drawing/2010/main" val="0"/>
+                        </a:ext>
+                      </a:extLst>
+                    </a:blip>
+                    <a:srcRect/>
+                    <a:stretch>
+                      <a:fillRect/>
+                    </a:stretch>
+                  </pic:blipFill>
+                  <pic:spPr bwMode="auto">
+                    <a:xfrm>
+                      <a:off x="0" y="0"/>
+                      <a:ext cx="5943600" cy="2944495"/>
+                    </a:xfrm>
+                    <a:prstGeom prst="rect">
+                      <a:avLst/>
+                    </a:prstGeom>
+                    <a:noFill/>
+                    <a:ln>
+                      <a:noFill/>
+                    </a:ln>
+                  </pic:spPr>
+                </pic:pic>
+              </a:graphicData>
+            </a:graphic>
+          </wp:inline>
+        </w:drawing>
+      </w:r>
     </w:p>
     <w:p>
       <w:pPr>
@@ -8138,6 +8353,14 @@
           <w:rFonts w:ascii="Times New Roman" w:hAnsi="Times New Roman" w:cs="Times New Roman"/>
         </w:rPr>
       </w:pPr>
+      <w:r>
+        <w:rPr>
+          <w:rFonts w:ascii="Times New Roman" w:hAnsi="Times New Roman" w:cs="Times New Roman"/>
+        </w:rPr>
+        <w:t>Reward Vs Iterations and Histogram of total reward graphs</w:t>
+      </w:r>
+      <w:bookmarkStart w:id="0" w:name="_GoBack"/>
+      <w:bookmarkEnd w:id="0"/>
     </w:p>
     <w:tbl>
       <w:tblPr>
@@ -8247,7 +8470,7 @@
               <w:rPr>
                 <w:rFonts w:ascii="Times New Roman" w:hAnsi="Times New Roman" w:cs="Times New Roman"/>
               </w:rPr>
-              <w:t>12%</w:t>
+              <w:t>49</w:t>
             </w:r>
           </w:p>
         </w:tc>
@@ -8266,7 +8489,7 @@
               <w:rPr>
                 <w:rFonts w:ascii="Times New Roman" w:hAnsi="Times New Roman" w:cs="Times New Roman"/>
               </w:rPr>
-              <w:t>88%</w:t>
+              <w:t>51</w:t>
             </w:r>
           </w:p>
         </w:tc>
@@ -8306,7 +8529,7 @@
               <w:rPr>
                 <w:rFonts w:ascii="Times New Roman" w:hAnsi="Times New Roman" w:cs="Times New Roman"/>
               </w:rPr>
-              <w:t>9%</w:t>
+              <w:t>55</w:t>
             </w:r>
           </w:p>
         </w:tc>
@@ -8325,7 +8548,7 @@
               <w:rPr>
                 <w:rFonts w:ascii="Times New Roman" w:hAnsi="Times New Roman" w:cs="Times New Roman"/>
               </w:rPr>
-              <w:t>91%</w:t>
+              <w:t>45</w:t>
             </w:r>
           </w:p>
         </w:tc>
@@ -8365,7 +8588,7 @@
               <w:rPr>
                 <w:rFonts w:ascii="Times New Roman" w:hAnsi="Times New Roman" w:cs="Times New Roman"/>
               </w:rPr>
-              <w:t>8%</w:t>
+              <w:t>63</w:t>
             </w:r>
           </w:p>
         </w:tc>
@@ -8384,7 +8607,7 @@
               <w:rPr>
                 <w:rFonts w:ascii="Times New Roman" w:hAnsi="Times New Roman" w:cs="Times New Roman"/>
               </w:rPr>
-              <w:t>92%</w:t>
+              <w:t>37</w:t>
             </w:r>
           </w:p>
         </w:tc>
@@ -8528,7 +8751,7 @@
               <w:rPr>
                 <w:rFonts w:ascii="Times New Roman" w:hAnsi="Times New Roman" w:cs="Times New Roman"/>
               </w:rPr>
-              <w:t>2.71</w:t>
+              <w:t>4.52</w:t>
             </w:r>
           </w:p>
         </w:tc>
@@ -8547,7 +8770,7 @@
               <w:rPr>
                 <w:rFonts w:ascii="Times New Roman" w:hAnsi="Times New Roman" w:cs="Times New Roman"/>
               </w:rPr>
-              <w:t>5.89</w:t>
+              <w:t>4.48</w:t>
             </w:r>
           </w:p>
         </w:tc>
@@ -8587,7 +8810,7 @@
               <w:rPr>
                 <w:rFonts w:ascii="Times New Roman" w:hAnsi="Times New Roman" w:cs="Times New Roman"/>
               </w:rPr>
-              <w:t>2.24</w:t>
+              <w:t>5.04</w:t>
             </w:r>
           </w:p>
         </w:tc>
@@ -8606,7 +8829,7 @@
               <w:rPr>
                 <w:rFonts w:ascii="Times New Roman" w:hAnsi="Times New Roman" w:cs="Times New Roman"/>
               </w:rPr>
-              <w:t>6.76</w:t>
+              <w:t>3.96</w:t>
             </w:r>
           </w:p>
         </w:tc>
@@ -8646,7 +8869,7 @@
               <w:rPr>
                 <w:rFonts w:ascii="Times New Roman" w:hAnsi="Times New Roman" w:cs="Times New Roman"/>
               </w:rPr>
-              <w:t>2.32</w:t>
+              <w:t>5.42</w:t>
             </w:r>
           </w:p>
         </w:tc>
@@ -8665,7 +8888,7 @@
               <w:rPr>
                 <w:rFonts w:ascii="Times New Roman" w:hAnsi="Times New Roman" w:cs="Times New Roman"/>
               </w:rPr>
-              <w:t>6.68</w:t>
+              <w:t>3.58</w:t>
             </w:r>
           </w:p>
         </w:tc>
@@ -8699,27 +8922,38 @@
           <w:rFonts w:ascii="Times New Roman" w:hAnsi="Times New Roman" w:cs="Times New Roman"/>
         </w:rPr>
       </w:pPr>
-    </w:p>
-    <w:p>
-      <w:pPr>
-        <w:rPr>
-          <w:rFonts w:ascii="Times New Roman" w:hAnsi="Times New Roman" w:cs="Times New Roman"/>
-        </w:rPr>
-      </w:pPr>
-    </w:p>
-    <w:p>
-      <w:pPr>
-        <w:rPr>
-          <w:rFonts w:ascii="Times New Roman" w:hAnsi="Times New Roman" w:cs="Times New Roman"/>
-        </w:rPr>
-      </w:pPr>
-    </w:p>
-    <w:p>
-      <w:pPr>
-        <w:rPr>
-          <w:rFonts w:ascii="Times New Roman" w:hAnsi="Times New Roman" w:cs="Times New Roman"/>
-        </w:rPr>
-      </w:pPr>
+      <w:r>
+        <w:rPr>
+          <w:rFonts w:ascii="Times New Roman" w:hAnsi="Times New Roman" w:cs="Times New Roman"/>
+        </w:rPr>
+        <w:t>As seen from the graph, the total reward did not saturate.</w:t>
+      </w:r>
+    </w:p>
+    <w:p>
+      <w:pPr>
+        <w:rPr>
+          <w:rFonts w:ascii="Times New Roman" w:hAnsi="Times New Roman" w:cs="Times New Roman"/>
+        </w:rPr>
+      </w:pPr>
+      <w:r>
+        <w:rPr>
+          <w:rFonts w:ascii="Times New Roman" w:hAnsi="Times New Roman" w:cs="Times New Roman"/>
+        </w:rPr>
+        <w:t>In case of 2x2 grid game, the reward increased to positive value and can be seen that the Functional agent wins at the end of training after 10000 iterations.</w:t>
+      </w:r>
+    </w:p>
+    <w:p>
+      <w:pPr>
+        <w:rPr>
+          <w:rFonts w:ascii="Times New Roman" w:hAnsi="Times New Roman" w:cs="Times New Roman"/>
+        </w:rPr>
+      </w:pPr>
+      <w:r>
+        <w:rPr>
+          <w:rFonts w:ascii="Times New Roman" w:hAnsi="Times New Roman" w:cs="Times New Roman"/>
+        </w:rPr>
+        <w:t>But in case of 3x3 grid game, the reward is not positive even after 10000 iterations the reward is not positive. This is because not all state – action combination is visited in this case. Training for more iterations can help in improving the functional agent</w:t>
+      </w:r>
     </w:p>
     <w:sectPr>
       <w:pgSz w:w="12240" w:h="15840"/>
@@ -9489,7 +9723,7 @@
 </file>
 
 <file path=customXml/itemProps1.xml><?xml version="1.0" encoding="utf-8"?>
-<ds:datastoreItem xmlns:ds="http://schemas.openxmlformats.org/officeDocument/2006/customXml" ds:itemID="{63E9E06D-F686-4A73-B944-14A8F0F0A0A1}">
+<ds:datastoreItem xmlns:ds="http://schemas.openxmlformats.org/officeDocument/2006/customXml" ds:itemID="{A433DD28-A51B-462C-9D92-FA7E42A6B3CA}">
   <ds:schemaRefs>
     <ds:schemaRef ds:uri="http://schemas.openxmlformats.org/officeDocument/2006/bibliography"/>
   </ds:schemaRefs>

</xml_diff>